<commit_message>
ficha metrica de n conformidades
</commit_message>
<xml_diff>
--- a/MA/Resolucion/FMNCONPRO_V1.0_2017.docx
+++ b/MA/Resolucion/FMNCONPRO_V1.0_2017.docx
@@ -1,6 +1,6 @@
 
 <file path=word/document.xml><?xml version="1.0" encoding="utf-8"?>
-<w:document xmlns:wpc="http://schemas.microsoft.com/office/word/2010/wordprocessingCanvas" xmlns:mc="http://schemas.openxmlformats.org/markup-compatibility/2006" xmlns:o="urn:schemas-microsoft-com:office:office" xmlns:r="http://schemas.openxmlformats.org/officeDocument/2006/relationships" xmlns:m="http://schemas.openxmlformats.org/officeDocument/2006/math" xmlns:v="urn:schemas-microsoft-com:vml" xmlns:wp14="http://schemas.microsoft.com/office/word/2010/wordprocessingDrawing" xmlns:wp="http://schemas.openxmlformats.org/drawingml/2006/wordprocessingDrawing" xmlns:w10="urn:schemas-microsoft-com:office:word" xmlns:w="http://schemas.openxmlformats.org/wordprocessingml/2006/main" xmlns:w14="http://schemas.microsoft.com/office/word/2010/wordml" xmlns:wpg="http://schemas.microsoft.com/office/word/2010/wordprocessingGroup" xmlns:wpi="http://schemas.microsoft.com/office/word/2010/wordprocessingInk" xmlns:wne="http://schemas.microsoft.com/office/word/2006/wordml" xmlns:wps="http://schemas.microsoft.com/office/word/2010/wordprocessingShape" mc:Ignorable="w14 wp14">
+<w:document xmlns:wpc="http://schemas.microsoft.com/office/word/2010/wordprocessingCanvas" xmlns:mc="http://schemas.openxmlformats.org/markup-compatibility/2006" xmlns:o="urn:schemas-microsoft-com:office:office" xmlns:r="http://schemas.openxmlformats.org/officeDocument/2006/relationships" xmlns:m="http://schemas.openxmlformats.org/officeDocument/2006/math" xmlns:v="urn:schemas-microsoft-com:vml" xmlns:wp14="http://schemas.microsoft.com/office/word/2010/wordprocessingDrawing" xmlns:wp="http://schemas.openxmlformats.org/drawingml/2006/wordprocessingDrawing" xmlns:w10="urn:schemas-microsoft-com:office:word" xmlns:w="http://schemas.openxmlformats.org/wordprocessingml/2006/main" xmlns:w14="http://schemas.microsoft.com/office/word/2010/wordml" xmlns:w15="http://schemas.microsoft.com/office/word/2012/wordml" xmlns:wpg="http://schemas.microsoft.com/office/word/2010/wordprocessingGroup" xmlns:wpi="http://schemas.microsoft.com/office/word/2010/wordprocessingInk" xmlns:wne="http://schemas.microsoft.com/office/word/2006/wordml" xmlns:wps="http://schemas.microsoft.com/office/word/2010/wordprocessingShape" mc:Ignorable="w14 w15 wp14">
   <w:body>
     <w:p>
       <w:pPr>
@@ -12,6 +12,8 @@
           <w:szCs w:val="96"/>
         </w:rPr>
       </w:pPr>
+      <w:bookmarkStart w:id="0" w:name="_GoBack"/>
+      <w:bookmarkEnd w:id="0"/>
     </w:p>
     <w:p>
       <w:pPr>
@@ -2592,7 +2594,7 @@
                 <w:lang w:val="es-MX"/>
               </w:rPr>
             </w:pPr>
-            <w:hyperlink r:id="rId9" w:history="1">
+            <w:hyperlink r:id="rId8" w:history="1">
               <w:r>
                 <w:rPr>
                   <w:rStyle w:val="Hipervnculo"/>
@@ -2621,7 +2623,7 @@
               </w:rPr>
               <w:t xml:space="preserve">Documento </w:t>
             </w:r>
-            <w:hyperlink r:id="rId10" w:tooltip="HGQA_V1.0_2017.xlsx" w:history="1">
+            <w:hyperlink r:id="rId9" w:tooltip="HGQA_V1.0_2017.xlsx" w:history="1">
               <w:r>
                 <w:rPr>
                   <w:rStyle w:val="Hipervnculo"/>
@@ -2670,7 +2672,7 @@
                 <w:color w:val="000000"/>
               </w:rPr>
             </w:pPr>
-            <w:hyperlink r:id="rId11" w:history="1">
+            <w:hyperlink r:id="rId10" w:history="1">
               <w:r>
                 <w:rPr>
                   <w:rStyle w:val="Hipervnculo"/>
@@ -2698,7 +2700,7 @@
               </w:rPr>
               <w:t xml:space="preserve">Documento </w:t>
             </w:r>
-            <w:hyperlink r:id="rId12" w:tooltip="HGQA_V1.0_2017.xlsx" w:history="1">
+            <w:hyperlink r:id="rId11" w:tooltip="HGQA_V1.0_2017.xlsx" w:history="1">
               <w:r>
                 <w:rPr>
                   <w:rStyle w:val="Hipervnculo"/>
@@ -2809,7 +2811,7 @@
                 <w:color w:val="FF0000"/>
               </w:rPr>
             </w:pPr>
-            <w:hyperlink r:id="rId13" w:history="1">
+            <w:hyperlink r:id="rId12" w:history="1">
               <w:r>
                 <w:rPr>
                   <w:rStyle w:val="Hipervnculo"/>
@@ -2836,8 +2838,6 @@
               </w:rPr>
               <w:t>TABME_V</w:t>
             </w:r>
-            <w:bookmarkStart w:id="0" w:name="_GoBack"/>
-            <w:bookmarkEnd w:id="0"/>
             <w:r>
               <w:rPr>
                 <w:rFonts w:asciiTheme="minorHAnsi" w:hAnsiTheme="minorHAnsi" w:cs="Arial"/>
@@ -3699,7 +3699,7 @@
               </w:rPr>
             </w:pPr>
             <w:r>
-              <w:object w:dxaOrig="12195" w:dyaOrig="5415">
+              <w:object w:dxaOrig="10875" w:dyaOrig="4815">
                 <v:shapetype id="_x0000_t75" coordsize="21600,21600" o:spt="75" o:preferrelative="t" path="m@4@5l@4@11@9@11@9@5xe" filled="f" stroked="f">
                   <v:stroke joinstyle="miter"/>
                   <v:formulas>
@@ -3719,10 +3719,10 @@
                   <v:path o:extrusionok="f" gradientshapeok="t" o:connecttype="rect"/>
                   <o:lock v:ext="edit" aspectratio="t"/>
                 </v:shapetype>
-                <v:shape id="_x0000_i1025" type="#_x0000_t75" style="width:347.1pt;height:154.2pt" o:ole="">
-                  <v:imagedata r:id="rId14" o:title=""/>
+                <v:shape id="_x0000_i1025" type="#_x0000_t75" style="width:347.25pt;height:153.75pt" o:ole="">
+                  <v:imagedata r:id="rId13" o:title=""/>
                 </v:shape>
-                <o:OLEObject Type="Embed" ProgID="PBrush" ShapeID="_x0000_i1025" DrawAspect="Content" ObjectID="_1559382246" r:id="rId15"/>
+                <o:OLEObject Type="Embed" ProgID="PBrush" ShapeID="_x0000_i1025" DrawAspect="Content" ObjectID="_1559393457" r:id="rId14"/>
               </w:object>
             </w:r>
           </w:p>
@@ -3752,20 +3752,11 @@
                 <w:rFonts w:asciiTheme="minorHAnsi" w:hAnsiTheme="minorHAnsi"/>
               </w:rPr>
             </w:pPr>
-            <w:proofErr w:type="spellStart"/>
-            <w:r>
-              <w:rPr>
-                <w:rFonts w:asciiTheme="minorHAnsi" w:hAnsiTheme="minorHAnsi"/>
-              </w:rPr>
-              <w:lastRenderedPageBreak/>
-              <w:t>Donde</w:t>
-            </w:r>
-            <w:proofErr w:type="spellEnd"/>
-            <w:r>
-              <w:rPr>
-                <w:rFonts w:asciiTheme="minorHAnsi" w:hAnsiTheme="minorHAnsi"/>
-              </w:rPr>
-              <w:t xml:space="preserve">: </w:t>
+            <w:r>
+              <w:rPr>
+                <w:rFonts w:asciiTheme="minorHAnsi" w:hAnsiTheme="minorHAnsi"/>
+              </w:rPr>
+              <w:t xml:space="preserve">Donde: </w:t>
             </w:r>
           </w:p>
           <w:p>
@@ -4002,11 +3993,11 @@
               </w:rPr>
             </w:pPr>
             <w:r>
-              <w:object w:dxaOrig="13620" w:dyaOrig="3165">
-                <v:shape id="_x0000_i1026" type="#_x0000_t75" style="width:347.1pt;height:80.6pt" o:ole="">
-                  <v:imagedata r:id="rId16" o:title=""/>
+              <w:object w:dxaOrig="12180" w:dyaOrig="2820">
+                <v:shape id="_x0000_i1026" type="#_x0000_t75" style="width:347.25pt;height:80.25pt" o:ole="">
+                  <v:imagedata r:id="rId15" o:title=""/>
                 </v:shape>
-                <o:OLEObject Type="Embed" ProgID="PBrush" ShapeID="_x0000_i1026" DrawAspect="Content" ObjectID="_1559382247" r:id="rId17"/>
+                <o:OLEObject Type="Embed" ProgID="PBrush" ShapeID="_x0000_i1026" DrawAspect="Content" ObjectID="_1559393458" r:id="rId16"/>
               </w:object>
             </w:r>
           </w:p>
@@ -4226,7 +4217,6 @@
                 <w:rFonts w:asciiTheme="minorHAnsi" w:hAnsiTheme="minorHAnsi" w:cs="Arial"/>
                 <w:b/>
               </w:rPr>
-              <w:lastRenderedPageBreak/>
               <w:t>Para el mes de</w:t>
             </w:r>
             <w:r>
@@ -4255,11 +4245,11 @@
               </w:rPr>
             </w:pPr>
             <w:r>
-              <w:object w:dxaOrig="13635" w:dyaOrig="3090">
-                <v:shape id="_x0000_i1027" type="#_x0000_t75" style="width:347.1pt;height:78.45pt" o:ole="">
-                  <v:imagedata r:id="rId18" o:title=""/>
+              <w:object w:dxaOrig="12225" w:dyaOrig="2805">
+                <v:shape id="_x0000_i1027" type="#_x0000_t75" style="width:347.25pt;height:79.5pt" o:ole="">
+                  <v:imagedata r:id="rId17" o:title=""/>
                 </v:shape>
-                <o:OLEObject Type="Embed" ProgID="PBrush" ShapeID="_x0000_i1027" DrawAspect="Content" ObjectID="_1559382248" r:id="rId19"/>
+                <o:OLEObject Type="Embed" ProgID="PBrush" ShapeID="_x0000_i1027" DrawAspect="Content" ObjectID="_1559393459" r:id="rId18"/>
               </w:object>
             </w:r>
           </w:p>
@@ -4518,11 +4508,11 @@
               </w:rPr>
             </w:pPr>
             <w:r>
-              <w:object w:dxaOrig="8790" w:dyaOrig="4335">
-                <v:shape id="_x0000_i1028" type="#_x0000_t75" style="width:347.1pt;height:170.85pt" o:ole="">
-                  <v:imagedata r:id="rId20" o:title=""/>
+              <w:object w:dxaOrig="8805" w:dyaOrig="4335">
+                <v:shape id="_x0000_i1028" type="#_x0000_t75" style="width:347.25pt;height:171pt" o:ole="">
+                  <v:imagedata r:id="rId19" o:title=""/>
                 </v:shape>
-                <o:OLEObject Type="Embed" ProgID="PBrush" ShapeID="_x0000_i1028" DrawAspect="Content" ObjectID="_1559382249" r:id="rId21"/>
+                <o:OLEObject Type="Embed" ProgID="PBrush" ShapeID="_x0000_i1028" DrawAspect="Content" ObjectID="_1559393460" r:id="rId20"/>
               </w:object>
             </w:r>
           </w:p>
@@ -4588,11 +4578,11 @@
               </w:rPr>
             </w:pPr>
             <w:r>
-              <w:object w:dxaOrig="11160" w:dyaOrig="6855">
-                <v:shape id="_x0000_i1029" type="#_x0000_t75" style="width:347.1pt;height:212.8pt" o:ole="">
-                  <v:imagedata r:id="rId22" o:title=""/>
+              <w:object w:dxaOrig="11175" w:dyaOrig="6870">
+                <v:shape id="_x0000_i1029" type="#_x0000_t75" style="width:347.25pt;height:213pt" o:ole="">
+                  <v:imagedata r:id="rId21" o:title=""/>
                 </v:shape>
-                <o:OLEObject Type="Embed" ProgID="PBrush" ShapeID="_x0000_i1029" DrawAspect="Content" ObjectID="_1559382250" r:id="rId23"/>
+                <o:OLEObject Type="Embed" ProgID="PBrush" ShapeID="_x0000_i1029" DrawAspect="Content" ObjectID="_1559393461" r:id="rId22"/>
               </w:object>
             </w:r>
           </w:p>
@@ -4758,7 +4748,6 @@
                 <w:rFonts w:asciiTheme="minorHAnsi" w:hAnsiTheme="minorHAnsi" w:cs="Arial"/>
                 <w:color w:val="00B050"/>
               </w:rPr>
-              <w:lastRenderedPageBreak/>
               <w:t xml:space="preserve">Normal (Verde).- </w:t>
             </w:r>
             <w:r>
@@ -4817,7 +4806,7 @@
       </w:pPr>
     </w:p>
     <w:sectPr>
-      <w:headerReference w:type="default" r:id="rId24"/>
+      <w:headerReference w:type="default" r:id="rId23"/>
       <w:pgSz w:w="12240" w:h="15840"/>
       <w:pgMar w:top="1417" w:right="1701" w:bottom="1417" w:left="1701" w:header="708" w:footer="708" w:gutter="0"/>
       <w:cols w:space="708"/>
@@ -4828,7 +4817,7 @@
 </file>
 
 <file path=word/endnotes.xml><?xml version="1.0" encoding="utf-8"?>
-<w:endnotes xmlns:wpc="http://schemas.microsoft.com/office/word/2010/wordprocessingCanvas" xmlns:mc="http://schemas.openxmlformats.org/markup-compatibility/2006" xmlns:o="urn:schemas-microsoft-com:office:office" xmlns:r="http://schemas.openxmlformats.org/officeDocument/2006/relationships" xmlns:m="http://schemas.openxmlformats.org/officeDocument/2006/math" xmlns:v="urn:schemas-microsoft-com:vml" xmlns:wp14="http://schemas.microsoft.com/office/word/2010/wordprocessingDrawing" xmlns:wp="http://schemas.openxmlformats.org/drawingml/2006/wordprocessingDrawing" xmlns:w10="urn:schemas-microsoft-com:office:word" xmlns:w="http://schemas.openxmlformats.org/wordprocessingml/2006/main" xmlns:w14="http://schemas.microsoft.com/office/word/2010/wordml" xmlns:wpg="http://schemas.microsoft.com/office/word/2010/wordprocessingGroup" xmlns:wpi="http://schemas.microsoft.com/office/word/2010/wordprocessingInk" xmlns:wne="http://schemas.microsoft.com/office/word/2006/wordml" xmlns:wps="http://schemas.microsoft.com/office/word/2010/wordprocessingShape" mc:Ignorable="w14 wp14">
+<w:endnotes xmlns:wpc="http://schemas.microsoft.com/office/word/2010/wordprocessingCanvas" xmlns:mc="http://schemas.openxmlformats.org/markup-compatibility/2006" xmlns:o="urn:schemas-microsoft-com:office:office" xmlns:r="http://schemas.openxmlformats.org/officeDocument/2006/relationships" xmlns:m="http://schemas.openxmlformats.org/officeDocument/2006/math" xmlns:v="urn:schemas-microsoft-com:vml" xmlns:wp14="http://schemas.microsoft.com/office/word/2010/wordprocessingDrawing" xmlns:wp="http://schemas.openxmlformats.org/drawingml/2006/wordprocessingDrawing" xmlns:w10="urn:schemas-microsoft-com:office:word" xmlns:w="http://schemas.openxmlformats.org/wordprocessingml/2006/main" xmlns:w14="http://schemas.microsoft.com/office/word/2010/wordml" xmlns:w15="http://schemas.microsoft.com/office/word/2012/wordml" xmlns:wpg="http://schemas.microsoft.com/office/word/2010/wordprocessingGroup" xmlns:wpi="http://schemas.microsoft.com/office/word/2010/wordprocessingInk" xmlns:wne="http://schemas.microsoft.com/office/word/2006/wordml" xmlns:wps="http://schemas.microsoft.com/office/word/2010/wordprocessingShape" mc:Ignorable="w14 w15 wp14">
   <w:endnote w:type="separator" w:id="-1">
     <w:p>
       <w:r>
@@ -4847,7 +4836,7 @@
 </file>
 
 <file path=word/footnotes.xml><?xml version="1.0" encoding="utf-8"?>
-<w:footnotes xmlns:wpc="http://schemas.microsoft.com/office/word/2010/wordprocessingCanvas" xmlns:mc="http://schemas.openxmlformats.org/markup-compatibility/2006" xmlns:o="urn:schemas-microsoft-com:office:office" xmlns:r="http://schemas.openxmlformats.org/officeDocument/2006/relationships" xmlns:m="http://schemas.openxmlformats.org/officeDocument/2006/math" xmlns:v="urn:schemas-microsoft-com:vml" xmlns:wp14="http://schemas.microsoft.com/office/word/2010/wordprocessingDrawing" xmlns:wp="http://schemas.openxmlformats.org/drawingml/2006/wordprocessingDrawing" xmlns:w10="urn:schemas-microsoft-com:office:word" xmlns:w="http://schemas.openxmlformats.org/wordprocessingml/2006/main" xmlns:w14="http://schemas.microsoft.com/office/word/2010/wordml" xmlns:wpg="http://schemas.microsoft.com/office/word/2010/wordprocessingGroup" xmlns:wpi="http://schemas.microsoft.com/office/word/2010/wordprocessingInk" xmlns:wne="http://schemas.microsoft.com/office/word/2006/wordml" xmlns:wps="http://schemas.microsoft.com/office/word/2010/wordprocessingShape" mc:Ignorable="w14 wp14">
+<w:footnotes xmlns:wpc="http://schemas.microsoft.com/office/word/2010/wordprocessingCanvas" xmlns:mc="http://schemas.openxmlformats.org/markup-compatibility/2006" xmlns:o="urn:schemas-microsoft-com:office:office" xmlns:r="http://schemas.openxmlformats.org/officeDocument/2006/relationships" xmlns:m="http://schemas.openxmlformats.org/officeDocument/2006/math" xmlns:v="urn:schemas-microsoft-com:vml" xmlns:wp14="http://schemas.microsoft.com/office/word/2010/wordprocessingDrawing" xmlns:wp="http://schemas.openxmlformats.org/drawingml/2006/wordprocessingDrawing" xmlns:w10="urn:schemas-microsoft-com:office:word" xmlns:w="http://schemas.openxmlformats.org/wordprocessingml/2006/main" xmlns:w14="http://schemas.microsoft.com/office/word/2010/wordml" xmlns:w15="http://schemas.microsoft.com/office/word/2012/wordml" xmlns:wpg="http://schemas.microsoft.com/office/word/2010/wordprocessingGroup" xmlns:wpi="http://schemas.microsoft.com/office/word/2010/wordprocessingInk" xmlns:wne="http://schemas.microsoft.com/office/word/2006/wordml" xmlns:wps="http://schemas.microsoft.com/office/word/2010/wordprocessingShape" mc:Ignorable="w14 w15 wp14">
   <w:footnote w:type="separator" w:id="-1">
     <w:p>
       <w:r>
@@ -4866,7 +4855,7 @@
 </file>
 
 <file path=word/header1.xml><?xml version="1.0" encoding="utf-8"?>
-<w:hdr xmlns:wpc="http://schemas.microsoft.com/office/word/2010/wordprocessingCanvas" xmlns:mc="http://schemas.openxmlformats.org/markup-compatibility/2006" xmlns:o="urn:schemas-microsoft-com:office:office" xmlns:r="http://schemas.openxmlformats.org/officeDocument/2006/relationships" xmlns:m="http://schemas.openxmlformats.org/officeDocument/2006/math" xmlns:v="urn:schemas-microsoft-com:vml" xmlns:wp14="http://schemas.microsoft.com/office/word/2010/wordprocessingDrawing" xmlns:wp="http://schemas.openxmlformats.org/drawingml/2006/wordprocessingDrawing" xmlns:w10="urn:schemas-microsoft-com:office:word" xmlns:w="http://schemas.openxmlformats.org/wordprocessingml/2006/main" xmlns:w14="http://schemas.microsoft.com/office/word/2010/wordml" xmlns:wpg="http://schemas.microsoft.com/office/word/2010/wordprocessingGroup" xmlns:wpi="http://schemas.microsoft.com/office/word/2010/wordprocessingInk" xmlns:wne="http://schemas.microsoft.com/office/word/2006/wordml" xmlns:wps="http://schemas.microsoft.com/office/word/2010/wordprocessingShape" mc:Ignorable="w14 wp14">
+<w:hdr xmlns:wpc="http://schemas.microsoft.com/office/word/2010/wordprocessingCanvas" xmlns:mc="http://schemas.openxmlformats.org/markup-compatibility/2006" xmlns:o="urn:schemas-microsoft-com:office:office" xmlns:r="http://schemas.openxmlformats.org/officeDocument/2006/relationships" xmlns:m="http://schemas.openxmlformats.org/officeDocument/2006/math" xmlns:v="urn:schemas-microsoft-com:vml" xmlns:wp14="http://schemas.microsoft.com/office/word/2010/wordprocessingDrawing" xmlns:wp="http://schemas.openxmlformats.org/drawingml/2006/wordprocessingDrawing" xmlns:w10="urn:schemas-microsoft-com:office:word" xmlns:w="http://schemas.openxmlformats.org/wordprocessingml/2006/main" xmlns:w14="http://schemas.microsoft.com/office/word/2010/wordml" xmlns:w15="http://schemas.microsoft.com/office/word/2012/wordml" xmlns:wpg="http://schemas.microsoft.com/office/word/2010/wordprocessingGroup" xmlns:wpi="http://schemas.microsoft.com/office/word/2010/wordprocessingInk" xmlns:wne="http://schemas.microsoft.com/office/word/2006/wordml" xmlns:wps="http://schemas.microsoft.com/office/word/2010/wordprocessingShape" mc:Ignorable="w14 w15 wp14">
   <w:tbl>
     <w:tblPr>
       <w:tblW w:w="10065" w:type="dxa"/>
@@ -4905,6 +4894,7 @@
           <w:r>
             <w:rPr>
               <w:noProof/>
+              <w:lang w:val="es-PE" w:eastAsia="es-PE"/>
             </w:rPr>
             <w:drawing>
               <wp:inline distT="0" distB="0" distL="0" distR="0" wp14:anchorId="50C4616F" wp14:editId="18DAAD67">
@@ -5052,7 +5042,7 @@
 </file>
 
 <file path=word/numbering.xml><?xml version="1.0" encoding="utf-8"?>
-<w:numbering xmlns:wpc="http://schemas.microsoft.com/office/word/2010/wordprocessingCanvas" xmlns:mc="http://schemas.openxmlformats.org/markup-compatibility/2006" xmlns:o="urn:schemas-microsoft-com:office:office" xmlns:r="http://schemas.openxmlformats.org/officeDocument/2006/relationships" xmlns:m="http://schemas.openxmlformats.org/officeDocument/2006/math" xmlns:v="urn:schemas-microsoft-com:vml" xmlns:wp14="http://schemas.microsoft.com/office/word/2010/wordprocessingDrawing" xmlns:wp="http://schemas.openxmlformats.org/drawingml/2006/wordprocessingDrawing" xmlns:w10="urn:schemas-microsoft-com:office:word" xmlns:w="http://schemas.openxmlformats.org/wordprocessingml/2006/main" xmlns:w14="http://schemas.microsoft.com/office/word/2010/wordml" xmlns:wpg="http://schemas.microsoft.com/office/word/2010/wordprocessingGroup" xmlns:wpi="http://schemas.microsoft.com/office/word/2010/wordprocessingInk" xmlns:wne="http://schemas.microsoft.com/office/word/2006/wordml" xmlns:wps="http://schemas.microsoft.com/office/word/2010/wordprocessingShape" mc:Ignorable="w14 wp14">
+<w:numbering xmlns:wpc="http://schemas.microsoft.com/office/word/2010/wordprocessingCanvas" xmlns:mc="http://schemas.openxmlformats.org/markup-compatibility/2006" xmlns:o="urn:schemas-microsoft-com:office:office" xmlns:r="http://schemas.openxmlformats.org/officeDocument/2006/relationships" xmlns:m="http://schemas.openxmlformats.org/officeDocument/2006/math" xmlns:v="urn:schemas-microsoft-com:vml" xmlns:wp14="http://schemas.microsoft.com/office/word/2010/wordprocessingDrawing" xmlns:wp="http://schemas.openxmlformats.org/drawingml/2006/wordprocessingDrawing" xmlns:w10="urn:schemas-microsoft-com:office:word" xmlns:w="http://schemas.openxmlformats.org/wordprocessingml/2006/main" xmlns:w14="http://schemas.microsoft.com/office/word/2010/wordml" xmlns:w15="http://schemas.microsoft.com/office/word/2012/wordml" xmlns:wpg="http://schemas.microsoft.com/office/word/2010/wordprocessingGroup" xmlns:wpi="http://schemas.microsoft.com/office/word/2010/wordprocessingInk" xmlns:wne="http://schemas.microsoft.com/office/word/2006/wordml" xmlns:wps="http://schemas.microsoft.com/office/word/2010/wordprocessingShape" mc:Ignorable="w14 w15 wp14">
   <w:abstractNum w:abstractNumId="0">
     <w:nsid w:val="4D2A126C"/>
     <w:multiLevelType w:val="hybridMultilevel"/>
@@ -5289,7 +5279,7 @@
 </file>
 
 <file path=word/styles.xml><?xml version="1.0" encoding="utf-8"?>
-<w:styles xmlns:mc="http://schemas.openxmlformats.org/markup-compatibility/2006" xmlns:r="http://schemas.openxmlformats.org/officeDocument/2006/relationships" xmlns:w="http://schemas.openxmlformats.org/wordprocessingml/2006/main" xmlns:w14="http://schemas.microsoft.com/office/word/2010/wordml" mc:Ignorable="w14">
+<w:styles xmlns:mc="http://schemas.openxmlformats.org/markup-compatibility/2006" xmlns:r="http://schemas.openxmlformats.org/officeDocument/2006/relationships" xmlns:w="http://schemas.openxmlformats.org/wordprocessingml/2006/main" xmlns:w14="http://schemas.microsoft.com/office/word/2010/wordml" xmlns:w15="http://schemas.microsoft.com/office/word/2012/wordml" mc:Ignorable="w14 w15">
   <w:docDefaults>
     <w:rPrDefault>
       <w:rPr>
@@ -5305,553 +5295,378 @@
       </w:pPr>
     </w:pPrDefault>
   </w:docDefaults>
-  <w:latentStyles w:defLockedState="0" w:defUIPriority="99" w:defSemiHidden="1" w:defUnhideWhenUsed="1" w:defQFormat="0" w:count="267">
-    <w:lsdException w:name="Normal" w:semiHidden="0" w:uiPriority="0" w:unhideWhenUsed="0" w:qFormat="1"/>
-    <w:lsdException w:name="heading 1" w:semiHidden="0" w:uiPriority="9" w:unhideWhenUsed="0" w:qFormat="1"/>
-    <w:lsdException w:name="heading 2" w:uiPriority="9" w:qFormat="1"/>
-    <w:lsdException w:name="heading 3" w:uiPriority="9" w:qFormat="1"/>
-    <w:lsdException w:name="heading 4" w:uiPriority="9" w:qFormat="1"/>
-    <w:lsdException w:name="heading 5" w:uiPriority="9" w:qFormat="1"/>
-    <w:lsdException w:name="heading 6" w:uiPriority="9" w:qFormat="1"/>
-    <w:lsdException w:name="heading 7" w:uiPriority="9" w:qFormat="1"/>
-    <w:lsdException w:name="heading 8" w:uiPriority="9" w:qFormat="1"/>
-    <w:lsdException w:name="heading 9" w:uiPriority="9" w:qFormat="1"/>
-    <w:lsdException w:name="toc 1" w:uiPriority="39"/>
-    <w:lsdException w:name="toc 2" w:uiPriority="39"/>
-    <w:lsdException w:name="toc 3" w:uiPriority="39"/>
-    <w:lsdException w:name="toc 4" w:uiPriority="39"/>
-    <w:lsdException w:name="toc 5" w:uiPriority="39"/>
-    <w:lsdException w:name="toc 6" w:uiPriority="39"/>
-    <w:lsdException w:name="toc 7" w:uiPriority="39"/>
-    <w:lsdException w:name="toc 8" w:uiPriority="39"/>
-    <w:lsdException w:name="toc 9" w:uiPriority="39"/>
-    <w:lsdException w:name="caption" w:uiPriority="35" w:qFormat="1"/>
-    <w:lsdException w:name="Title" w:semiHidden="0" w:uiPriority="10" w:unhideWhenUsed="0" w:qFormat="1"/>
-    <w:lsdException w:name="Default Paragraph Font" w:uiPriority="1"/>
-    <w:lsdException w:name="Subtitle" w:semiHidden="0" w:uiPriority="11" w:unhideWhenUsed="0" w:qFormat="1"/>
-    <w:lsdException w:name="Strong" w:semiHidden="0" w:uiPriority="22" w:unhideWhenUsed="0" w:qFormat="1"/>
-    <w:lsdException w:name="Emphasis" w:semiHidden="0" w:uiPriority="20" w:unhideWhenUsed="0" w:qFormat="1"/>
-    <w:lsdException w:name="Table Grid" w:semiHidden="0" w:uiPriority="0" w:unhideWhenUsed="0"/>
-    <w:lsdException w:name="Placeholder Text" w:unhideWhenUsed="0"/>
-    <w:lsdException w:name="No Spacing" w:semiHidden="0" w:uiPriority="1" w:unhideWhenUsed="0" w:qFormat="1"/>
-    <w:lsdException w:name="Light Shading" w:semiHidden="0" w:uiPriority="60" w:unhideWhenUsed="0"/>
-    <w:lsdException w:name="Light List" w:semiHidden="0" w:uiPriority="61" w:unhideWhenUsed="0"/>
-    <w:lsdException w:name="Light Grid" w:semiHidden="0" w:uiPriority="62" w:unhideWhenUsed="0"/>
-    <w:lsdException w:name="Medium Shading 1" w:semiHidden="0" w:uiPriority="63" w:unhideWhenUsed="0"/>
-    <w:lsdException w:name="Medium Shading 2" w:semiHidden="0" w:uiPriority="64" w:unhideWhenUsed="0"/>
-    <w:lsdException w:name="Medium List 1" w:semiHidden="0" w:uiPriority="65" w:unhideWhenUsed="0"/>
-    <w:lsdException w:name="Medium List 2" w:semiHidden="0" w:uiPriority="66" w:unhideWhenUsed="0"/>
-    <w:lsdException w:name="Medium Grid 1" w:semiHidden="0" w:uiPriority="67" w:unhideWhenUsed="0"/>
-    <w:lsdException w:name="Medium Grid 2" w:semiHidden="0" w:uiPriority="68" w:unhideWhenUsed="0"/>
-    <w:lsdException w:name="Medium Grid 3" w:semiHidden="0" w:uiPriority="69" w:unhideWhenUsed="0"/>
-    <w:lsdException w:name="Dark List" w:semiHidden="0" w:uiPriority="70" w:unhideWhenUsed="0"/>
-    <w:lsdException w:name="Colorful Shading" w:semiHidden="0" w:uiPriority="71" w:unhideWhenUsed="0"/>
-    <w:lsdException w:name="Colorful List" w:semiHidden="0" w:uiPriority="72" w:unhideWhenUsed="0"/>
-    <w:lsdException w:name="Colorful Grid" w:semiHidden="0" w:uiPriority="73" w:unhideWhenUsed="0"/>
-    <w:lsdException w:name="Light Shading Accent 1" w:semiHidden="0" w:uiPriority="60" w:unhideWhenUsed="0"/>
-    <w:lsdException w:name="Light List Accent 1" w:semiHidden="0" w:uiPriority="61" w:unhideWhenUsed="0"/>
-    <w:lsdException w:name="Light Grid Accent 1" w:semiHidden="0" w:uiPriority="62" w:unhideWhenUsed="0"/>
-    <w:lsdException w:name="Medium Shading 1 Accent 1" w:semiHidden="0" w:uiPriority="63" w:unhideWhenUsed="0"/>
-    <w:lsdException w:name="Medium Shading 2 Accent 1" w:semiHidden="0" w:uiPriority="64" w:unhideWhenUsed="0"/>
-    <w:lsdException w:name="Medium List 1 Accent 1" w:semiHidden="0" w:uiPriority="65" w:unhideWhenUsed="0"/>
-    <w:lsdException w:name="Revision" w:unhideWhenUsed="0"/>
-    <w:lsdException w:name="List Paragraph" w:semiHidden="0" w:uiPriority="34" w:unhideWhenUsed="0" w:qFormat="1"/>
-    <w:lsdException w:name="Quote" w:semiHidden="0" w:uiPriority="29" w:unhideWhenUsed="0" w:qFormat="1"/>
-    <w:lsdException w:name="Intense Quote" w:semiHidden="0" w:uiPriority="30" w:unhideWhenUsed="0" w:qFormat="1"/>
-    <w:lsdException w:name="Medium List 2 Accent 1" w:semiHidden="0" w:uiPriority="66" w:unhideWhenUsed="0"/>
-    <w:lsdException w:name="Medium Grid 1 Accent 1" w:semiHidden="0" w:uiPriority="67" w:unhideWhenUsed="0"/>
-    <w:lsdException w:name="Medium Grid 2 Accent 1" w:semiHidden="0" w:uiPriority="68" w:unhideWhenUsed="0"/>
-    <w:lsdException w:name="Medium Grid 3 Accent 1" w:semiHidden="0" w:uiPriority="69" w:unhideWhenUsed="0"/>
-    <w:lsdException w:name="Dark List Accent 1" w:semiHidden="0" w:uiPriority="70" w:unhideWhenUsed="0"/>
-    <w:lsdException w:name="Colorful Shading Accent 1" w:semiHidden="0" w:uiPriority="71" w:unhideWhenUsed="0"/>
-    <w:lsdException w:name="Colorful List Accent 1" w:semiHidden="0" w:uiPriority="72" w:unhideWhenUsed="0"/>
-    <w:lsdException w:name="Colorful Grid Accent 1" w:semiHidden="0" w:uiPriority="73" w:unhideWhenUsed="0"/>
-    <w:lsdException w:name="Light Shading Accent 2" w:semiHidden="0" w:uiPriority="60" w:unhideWhenUsed="0"/>
-    <w:lsdException w:name="Light List Accent 2" w:semiHidden="0" w:uiPriority="61" w:unhideWhenUsed="0"/>
-    <w:lsdException w:name="Light Grid Accent 2" w:semiHidden="0" w:uiPriority="62" w:unhideWhenUsed="0"/>
-    <w:lsdException w:name="Medium Shading 1 Accent 2" w:semiHidden="0" w:uiPriority="63" w:unhideWhenUsed="0"/>
-    <w:lsdException w:name="Medium Shading 2 Accent 2" w:semiHidden="0" w:uiPriority="64" w:unhideWhenUsed="0"/>
-    <w:lsdException w:name="Medium List 1 Accent 2" w:semiHidden="0" w:uiPriority="65" w:unhideWhenUsed="0"/>
-    <w:lsdException w:name="Medium List 2 Accent 2" w:semiHidden="0" w:uiPriority="66" w:unhideWhenUsed="0"/>
-    <w:lsdException w:name="Medium Grid 1 Accent 2" w:semiHidden="0" w:uiPriority="67" w:unhideWhenUsed="0"/>
-    <w:lsdException w:name="Medium Grid 2 Accent 2" w:semiHidden="0" w:uiPriority="68" w:unhideWhenUsed="0"/>
-    <w:lsdException w:name="Medium Grid 3 Accent 2" w:semiHidden="0" w:uiPriority="69" w:unhideWhenUsed="0"/>
-    <w:lsdException w:name="Dark List Accent 2" w:semiHidden="0" w:uiPriority="70" w:unhideWhenUsed="0"/>
-    <w:lsdException w:name="Colorful Shading Accent 2" w:semiHidden="0" w:uiPriority="71" w:unhideWhenUsed="0"/>
-    <w:lsdException w:name="Colorful List Accent 2" w:semiHidden="0" w:uiPriority="72" w:unhideWhenUsed="0"/>
-    <w:lsdException w:name="Colorful Grid Accent 2" w:semiHidden="0" w:uiPriority="73" w:unhideWhenUsed="0"/>
-    <w:lsdException w:name="Light Shading Accent 3" w:semiHidden="0" w:uiPriority="60" w:unhideWhenUsed="0"/>
-    <w:lsdException w:name="Light List Accent 3" w:semiHidden="0" w:uiPriority="61" w:unhideWhenUsed="0"/>
-    <w:lsdException w:name="Light Grid Accent 3" w:semiHidden="0" w:uiPriority="62" w:unhideWhenUsed="0"/>
-    <w:lsdException w:name="Medium Shading 1 Accent 3" w:semiHidden="0" w:uiPriority="63" w:unhideWhenUsed="0"/>
-    <w:lsdException w:name="Medium Shading 2 Accent 3" w:semiHidden="0" w:uiPriority="64" w:unhideWhenUsed="0"/>
-    <w:lsdException w:name="Medium List 1 Accent 3" w:semiHidden="0" w:uiPriority="65" w:unhideWhenUsed="0"/>
-    <w:lsdException w:name="Medium List 2 Accent 3" w:semiHidden="0" w:uiPriority="66" w:unhideWhenUsed="0"/>
-    <w:lsdException w:name="Medium Grid 1 Accent 3" w:semiHidden="0" w:uiPriority="67" w:unhideWhenUsed="0"/>
-    <w:lsdException w:name="Medium Grid 2 Accent 3" w:semiHidden="0" w:uiPriority="68" w:unhideWhenUsed="0"/>
-    <w:lsdException w:name="Medium Grid 3 Accent 3" w:semiHidden="0" w:uiPriority="69" w:unhideWhenUsed="0"/>
-    <w:lsdException w:name="Dark List Accent 3" w:semiHidden="0" w:uiPriority="70" w:unhideWhenUsed="0"/>
-    <w:lsdException w:name="Colorful Shading Accent 3" w:semiHidden="0" w:uiPriority="71" w:unhideWhenUsed="0"/>
-    <w:lsdException w:name="Colorful List Accent 3" w:semiHidden="0" w:uiPriority="72" w:unhideWhenUsed="0"/>
-    <w:lsdException w:name="Colorful Grid Accent 3" w:semiHidden="0" w:uiPriority="73" w:unhideWhenUsed="0"/>
-    <w:lsdException w:name="Light Shading Accent 4" w:semiHidden="0" w:uiPriority="60" w:unhideWhenUsed="0"/>
-    <w:lsdException w:name="Light List Accent 4" w:semiHidden="0" w:uiPriority="61" w:unhideWhenUsed="0"/>
-    <w:lsdException w:name="Light Grid Accent 4" w:semiHidden="0" w:uiPriority="62" w:unhideWhenUsed="0"/>
-    <w:lsdException w:name="Medium Shading 1 Accent 4" w:semiHidden="0" w:uiPriority="63" w:unhideWhenUsed="0"/>
-    <w:lsdException w:name="Medium Shading 2 Accent 4" w:semiHidden="0" w:uiPriority="64" w:unhideWhenUsed="0"/>
-    <w:lsdException w:name="Medium List 1 Accent 4" w:semiHidden="0" w:uiPriority="65" w:unhideWhenUsed="0"/>
-    <w:lsdException w:name="Medium List 2 Accent 4" w:semiHidden="0" w:uiPriority="66" w:unhideWhenUsed="0"/>
-    <w:lsdException w:name="Medium Grid 1 Accent 4" w:semiHidden="0" w:uiPriority="67" w:unhideWhenUsed="0"/>
-    <w:lsdException w:name="Medium Grid 2 Accent 4" w:semiHidden="0" w:uiPriority="68" w:unhideWhenUsed="0"/>
-    <w:lsdException w:name="Medium Grid 3 Accent 4" w:semiHidden="0" w:uiPriority="69" w:unhideWhenUsed="0"/>
-    <w:lsdException w:name="Dark List Accent 4" w:semiHidden="0" w:uiPriority="70" w:unhideWhenUsed="0"/>
-    <w:lsdException w:name="Colorful Shading Accent 4" w:semiHidden="0" w:uiPriority="71" w:unhideWhenUsed="0"/>
-    <w:lsdException w:name="Colorful List Accent 4" w:semiHidden="0" w:uiPriority="72" w:unhideWhenUsed="0"/>
-    <w:lsdException w:name="Colorful Grid Accent 4" w:semiHidden="0" w:uiPriority="73" w:unhideWhenUsed="0"/>
-    <w:lsdException w:name="Light Shading Accent 5" w:semiHidden="0" w:uiPriority="60" w:unhideWhenUsed="0"/>
-    <w:lsdException w:name="Light List Accent 5" w:semiHidden="0" w:uiPriority="61" w:unhideWhenUsed="0"/>
-    <w:lsdException w:name="Light Grid Accent 5" w:semiHidden="0" w:uiPriority="62" w:unhideWhenUsed="0"/>
-    <w:lsdException w:name="Medium Shading 1 Accent 5" w:semiHidden="0" w:uiPriority="63" w:unhideWhenUsed="0"/>
-    <w:lsdException w:name="Medium Shading 2 Accent 5" w:semiHidden="0" w:uiPriority="64" w:unhideWhenUsed="0"/>
-    <w:lsdException w:name="Medium List 1 Accent 5" w:semiHidden="0" w:uiPriority="65" w:unhideWhenUsed="0"/>
-    <w:lsdException w:name="Medium List 2 Accent 5" w:semiHidden="0" w:uiPriority="66" w:unhideWhenUsed="0"/>
-    <w:lsdException w:name="Medium Grid 1 Accent 5" w:semiHidden="0" w:uiPriority="67" w:unhideWhenUsed="0"/>
-    <w:lsdException w:name="Medium Grid 2 Accent 5" w:semiHidden="0" w:uiPriority="68" w:unhideWhenUsed="0"/>
-    <w:lsdException w:name="Medium Grid 3 Accent 5" w:semiHidden="0" w:uiPriority="69" w:unhideWhenUsed="0"/>
-    <w:lsdException w:name="Dark List Accent 5" w:semiHidden="0" w:uiPriority="70" w:unhideWhenUsed="0"/>
-    <w:lsdException w:name="Colorful Shading Accent 5" w:semiHidden="0" w:uiPriority="71" w:unhideWhenUsed="0"/>
-    <w:lsdException w:name="Colorful List Accent 5" w:semiHidden="0" w:uiPriority="72" w:unhideWhenUsed="0"/>
-    <w:lsdException w:name="Colorful Grid Accent 5" w:semiHidden="0" w:uiPriority="73" w:unhideWhenUsed="0"/>
-    <w:lsdException w:name="Light Shading Accent 6" w:semiHidden="0" w:uiPriority="60" w:unhideWhenUsed="0"/>
-    <w:lsdException w:name="Light List Accent 6" w:semiHidden="0" w:uiPriority="61" w:unhideWhenUsed="0"/>
-    <w:lsdException w:name="Light Grid Accent 6" w:semiHidden="0" w:uiPriority="62" w:unhideWhenUsed="0"/>
-    <w:lsdException w:name="Medium Shading 1 Accent 6" w:semiHidden="0" w:uiPriority="63" w:unhideWhenUsed="0"/>
-    <w:lsdException w:name="Medium Shading 2 Accent 6" w:semiHidden="0" w:uiPriority="64" w:unhideWhenUsed="0"/>
-    <w:lsdException w:name="Medium List 1 Accent 6" w:semiHidden="0" w:uiPriority="65" w:unhideWhenUsed="0"/>
-    <w:lsdException w:name="Medium List 2 Accent 6" w:semiHidden="0" w:uiPriority="66" w:unhideWhenUsed="0"/>
-    <w:lsdException w:name="Medium Grid 1 Accent 6" w:semiHidden="0" w:uiPriority="67" w:unhideWhenUsed="0"/>
-    <w:lsdException w:name="Medium Grid 2 Accent 6" w:semiHidden="0" w:uiPriority="68" w:unhideWhenUsed="0"/>
-    <w:lsdException w:name="Medium Grid 3 Accent 6" w:semiHidden="0" w:uiPriority="69" w:unhideWhenUsed="0"/>
-    <w:lsdException w:name="Dark List Accent 6" w:semiHidden="0" w:uiPriority="70" w:unhideWhenUsed="0"/>
-    <w:lsdException w:name="Colorful Shading Accent 6" w:semiHidden="0" w:uiPriority="71" w:unhideWhenUsed="0"/>
-    <w:lsdException w:name="Colorful List Accent 6" w:semiHidden="0" w:uiPriority="72" w:unhideWhenUsed="0"/>
-    <w:lsdException w:name="Colorful Grid Accent 6" w:semiHidden="0" w:uiPriority="73" w:unhideWhenUsed="0"/>
-    <w:lsdException w:name="Subtle Emphasis" w:semiHidden="0" w:uiPriority="19" w:unhideWhenUsed="0" w:qFormat="1"/>
-    <w:lsdException w:name="Intense Emphasis" w:semiHidden="0" w:uiPriority="21" w:unhideWhenUsed="0" w:qFormat="1"/>
-    <w:lsdException w:name="Subtle Reference" w:semiHidden="0" w:uiPriority="31" w:unhideWhenUsed="0" w:qFormat="1"/>
-    <w:lsdException w:name="Intense Reference" w:semiHidden="0" w:uiPriority="32" w:unhideWhenUsed="0" w:qFormat="1"/>
-    <w:lsdException w:name="Book Title" w:semiHidden="0" w:uiPriority="33" w:unhideWhenUsed="0" w:qFormat="1"/>
-    <w:lsdException w:name="Bibliography" w:uiPriority="37"/>
-    <w:lsdException w:name="TOC Heading" w:uiPriority="39" w:qFormat="1"/>
-  </w:latentStyles>
-  <w:style w:type="paragraph" w:default="1" w:styleId="Normal">
-    <w:name w:val="Normal"/>
-    <w:qFormat/>
-    <w:rsid w:val="00EA3041"/>
-    <w:pPr>
-      <w:spacing w:after="0" w:line="240" w:lineRule="auto"/>
-    </w:pPr>
-    <w:rPr>
-      <w:rFonts w:ascii="Times New Roman" w:eastAsia="Times New Roman" w:hAnsi="Times New Roman" w:cs="Times New Roman"/>
-      <w:sz w:val="24"/>
-      <w:szCs w:val="24"/>
-      <w:lang w:val="es-ES" w:eastAsia="es-ES"/>
-    </w:rPr>
-  </w:style>
-  <w:style w:type="character" w:default="1" w:styleId="Fuentedeprrafopredeter">
-    <w:name w:val="Default Paragraph Font"/>
-    <w:uiPriority w:val="1"/>
-    <w:semiHidden/>
-    <w:unhideWhenUsed/>
-  </w:style>
-  <w:style w:type="table" w:default="1" w:styleId="Tablanormal">
-    <w:name w:val="Normal Table"/>
-    <w:uiPriority w:val="99"/>
-    <w:semiHidden/>
-    <w:unhideWhenUsed/>
-    <w:tblPr>
-      <w:tblInd w:w="0" w:type="dxa"/>
-      <w:tblCellMar>
-        <w:top w:w="0" w:type="dxa"/>
-        <w:left w:w="108" w:type="dxa"/>
-        <w:bottom w:w="0" w:type="dxa"/>
-        <w:right w:w="108" w:type="dxa"/>
-      </w:tblCellMar>
-    </w:tblPr>
-  </w:style>
-  <w:style w:type="numbering" w:default="1" w:styleId="Sinlista">
-    <w:name w:val="No List"/>
-    <w:uiPriority w:val="99"/>
-    <w:semiHidden/>
-    <w:unhideWhenUsed/>
-  </w:style>
-  <w:style w:type="paragraph" w:styleId="Encabezado">
-    <w:name w:val="header"/>
-    <w:basedOn w:val="Normal"/>
-    <w:link w:val="EncabezadoCar"/>
-    <w:uiPriority w:val="99"/>
-    <w:unhideWhenUsed/>
-    <w:rsid w:val="00EA3041"/>
-    <w:pPr>
-      <w:tabs>
-        <w:tab w:val="center" w:pos="4419"/>
-        <w:tab w:val="right" w:pos="8838"/>
-      </w:tabs>
-    </w:pPr>
-  </w:style>
-  <w:style w:type="character" w:customStyle="1" w:styleId="EncabezadoCar">
-    <w:name w:val="Encabezado Car"/>
-    <w:basedOn w:val="Fuentedeprrafopredeter"/>
-    <w:link w:val="Encabezado"/>
-    <w:uiPriority w:val="99"/>
-    <w:rsid w:val="00EA3041"/>
-  </w:style>
-  <w:style w:type="paragraph" w:styleId="Piedepgina">
-    <w:name w:val="footer"/>
-    <w:basedOn w:val="Normal"/>
-    <w:link w:val="PiedepginaCar"/>
-    <w:uiPriority w:val="99"/>
-    <w:unhideWhenUsed/>
-    <w:rsid w:val="00EA3041"/>
-    <w:pPr>
-      <w:tabs>
-        <w:tab w:val="center" w:pos="4419"/>
-        <w:tab w:val="right" w:pos="8838"/>
-      </w:tabs>
-    </w:pPr>
-  </w:style>
-  <w:style w:type="character" w:customStyle="1" w:styleId="PiedepginaCar">
-    <w:name w:val="Pie de página Car"/>
-    <w:basedOn w:val="Fuentedeprrafopredeter"/>
-    <w:link w:val="Piedepgina"/>
-    <w:uiPriority w:val="99"/>
-    <w:rsid w:val="00EA3041"/>
-  </w:style>
-  <w:style w:type="paragraph" w:customStyle="1" w:styleId="TableText">
-    <w:name w:val="Table Text"/>
-    <w:basedOn w:val="Textoindependiente"/>
-    <w:rsid w:val="00EA3041"/>
-    <w:pPr>
-      <w:spacing w:before="60" w:after="60"/>
-    </w:pPr>
-    <w:rPr>
-      <w:sz w:val="16"/>
-      <w:szCs w:val="20"/>
-      <w:lang w:eastAsia="en-US"/>
-    </w:rPr>
-  </w:style>
-  <w:style w:type="paragraph" w:customStyle="1" w:styleId="TableHeading">
-    <w:name w:val="Table Heading"/>
-    <w:basedOn w:val="TableText"/>
-    <w:rsid w:val="00EA3041"/>
-    <w:pPr>
-      <w:keepNext/>
-    </w:pPr>
-    <w:rPr>
-      <w:b/>
-    </w:rPr>
-  </w:style>
-  <w:style w:type="paragraph" w:customStyle="1" w:styleId="Tabletext0">
-    <w:name w:val="Tabletext"/>
-    <w:basedOn w:val="Normal"/>
-    <w:rsid w:val="00EA3041"/>
-    <w:pPr>
-      <w:keepLines/>
-      <w:widowControl w:val="0"/>
-      <w:spacing w:after="120" w:line="240" w:lineRule="atLeast"/>
-    </w:pPr>
-    <w:rPr>
-      <w:sz w:val="20"/>
-      <w:szCs w:val="20"/>
-      <w:lang w:val="es-ES_tradnl" w:eastAsia="en-US"/>
-    </w:rPr>
-  </w:style>
-  <w:style w:type="paragraph" w:styleId="Textoindependiente">
-    <w:name w:val="Body Text"/>
-    <w:basedOn w:val="Normal"/>
-    <w:link w:val="TextoindependienteCar"/>
-    <w:uiPriority w:val="99"/>
-    <w:semiHidden/>
-    <w:unhideWhenUsed/>
-    <w:rsid w:val="00EA3041"/>
-    <w:pPr>
-      <w:spacing w:after="120"/>
-    </w:pPr>
-  </w:style>
-  <w:style w:type="character" w:customStyle="1" w:styleId="TextoindependienteCar">
-    <w:name w:val="Texto independiente Car"/>
-    <w:basedOn w:val="Fuentedeprrafopredeter"/>
-    <w:link w:val="Textoindependiente"/>
-    <w:uiPriority w:val="99"/>
-    <w:semiHidden/>
-    <w:rsid w:val="00EA3041"/>
-    <w:rPr>
-      <w:rFonts w:ascii="Times New Roman" w:eastAsia="Times New Roman" w:hAnsi="Times New Roman" w:cs="Times New Roman"/>
-      <w:sz w:val="24"/>
-      <w:szCs w:val="24"/>
-      <w:lang w:val="es-ES" w:eastAsia="es-ES"/>
-    </w:rPr>
-  </w:style>
-  <w:style w:type="table" w:styleId="Tablaconcuadrcula">
-    <w:name w:val="Table Grid"/>
-    <w:basedOn w:val="Tablanormal"/>
-    <w:rsid w:val="00EA3041"/>
-    <w:pPr>
-      <w:spacing w:after="0" w:line="240" w:lineRule="auto"/>
-    </w:pPr>
-    <w:rPr>
-      <w:rFonts w:ascii="Times New Roman" w:eastAsia="Times New Roman" w:hAnsi="Times New Roman" w:cs="Times New Roman"/>
-      <w:sz w:val="20"/>
-      <w:szCs w:val="20"/>
-      <w:lang w:eastAsia="es-PE"/>
-    </w:rPr>
-    <w:tblPr>
-      <w:tblInd w:w="0" w:type="dxa"/>
-      <w:tblBorders>
-        <w:top w:val="single" w:sz="4" w:space="0" w:color="auto"/>
-        <w:left w:val="single" w:sz="4" w:space="0" w:color="auto"/>
-        <w:bottom w:val="single" w:sz="4" w:space="0" w:color="auto"/>
-        <w:right w:val="single" w:sz="4" w:space="0" w:color="auto"/>
-        <w:insideH w:val="single" w:sz="4" w:space="0" w:color="auto"/>
-        <w:insideV w:val="single" w:sz="4" w:space="0" w:color="auto"/>
-      </w:tblBorders>
-      <w:tblCellMar>
-        <w:top w:w="0" w:type="dxa"/>
-        <w:left w:w="108" w:type="dxa"/>
-        <w:bottom w:w="0" w:type="dxa"/>
-        <w:right w:w="108" w:type="dxa"/>
-      </w:tblCellMar>
-    </w:tblPr>
-  </w:style>
-  <w:style w:type="character" w:styleId="Hipervnculo">
-    <w:name w:val="Hyperlink"/>
-    <w:basedOn w:val="Fuentedeprrafopredeter"/>
-    <w:uiPriority w:val="99"/>
-    <w:unhideWhenUsed/>
-    <w:rsid w:val="00C80AA2"/>
-    <w:rPr>
-      <w:color w:val="0563C1" w:themeColor="hyperlink"/>
-      <w:u w:val="single"/>
-    </w:rPr>
-  </w:style>
-  <w:style w:type="paragraph" w:styleId="Prrafodelista">
-    <w:name w:val="List Paragraph"/>
-    <w:basedOn w:val="Normal"/>
-    <w:uiPriority w:val="34"/>
-    <w:qFormat/>
-    <w:rsid w:val="0062511D"/>
-    <w:pPr>
-      <w:ind w:left="720"/>
-      <w:contextualSpacing/>
-    </w:pPr>
-  </w:style>
-  <w:style w:type="character" w:styleId="Textodelmarcadordeposicin">
-    <w:name w:val="Placeholder Text"/>
-    <w:basedOn w:val="Fuentedeprrafopredeter"/>
-    <w:uiPriority w:val="99"/>
-    <w:semiHidden/>
-    <w:rsid w:val="00D27211"/>
-    <w:rPr>
-      <w:color w:val="808080"/>
-    </w:rPr>
-  </w:style>
-  <w:style w:type="paragraph" w:styleId="Textodeglobo">
-    <w:name w:val="Balloon Text"/>
-    <w:basedOn w:val="Normal"/>
-    <w:link w:val="TextodegloboCar"/>
-    <w:uiPriority w:val="99"/>
-    <w:semiHidden/>
-    <w:unhideWhenUsed/>
-    <w:rsid w:val="00FA1C4D"/>
-    <w:rPr>
-      <w:rFonts w:ascii="Tahoma" w:hAnsi="Tahoma" w:cs="Tahoma"/>
-      <w:sz w:val="16"/>
-      <w:szCs w:val="16"/>
-    </w:rPr>
-  </w:style>
-  <w:style w:type="character" w:customStyle="1" w:styleId="TextodegloboCar">
-    <w:name w:val="Texto de globo Car"/>
-    <w:basedOn w:val="Fuentedeprrafopredeter"/>
-    <w:link w:val="Textodeglobo"/>
-    <w:uiPriority w:val="99"/>
-    <w:semiHidden/>
-    <w:rsid w:val="00FA1C4D"/>
-    <w:rPr>
-      <w:rFonts w:ascii="Tahoma" w:eastAsia="Times New Roman" w:hAnsi="Tahoma" w:cs="Tahoma"/>
-      <w:sz w:val="16"/>
-      <w:szCs w:val="16"/>
-      <w:lang w:val="es-ES" w:eastAsia="es-ES"/>
-    </w:rPr>
-  </w:style>
-  <w:style w:type="character" w:styleId="Textoennegrita">
-    <w:name w:val="Strong"/>
-    <w:basedOn w:val="Fuentedeprrafopredeter"/>
-    <w:uiPriority w:val="22"/>
-    <w:qFormat/>
-    <w:rsid w:val="00BB2422"/>
-    <w:rPr>
-      <w:b/>
-      <w:bCs/>
-    </w:rPr>
-  </w:style>
-</w:styles>
-</file>
-
-<file path=word/stylesWithEffects.xml><?xml version="1.0" encoding="utf-8"?>
-<w:styles xmlns:wpc="http://schemas.microsoft.com/office/word/2010/wordprocessingCanvas" xmlns:mc="http://schemas.openxmlformats.org/markup-compatibility/2006" xmlns:o="urn:schemas-microsoft-com:office:office" xmlns:r="http://schemas.openxmlformats.org/officeDocument/2006/relationships" xmlns:m="http://schemas.openxmlformats.org/officeDocument/2006/math" xmlns:v="urn:schemas-microsoft-com:vml" xmlns:wp14="http://schemas.microsoft.com/office/word/2010/wordprocessingDrawing" xmlns:wp="http://schemas.openxmlformats.org/drawingml/2006/wordprocessingDrawing" xmlns:w10="urn:schemas-microsoft-com:office:word" xmlns:w="http://schemas.openxmlformats.org/wordprocessingml/2006/main" xmlns:w14="http://schemas.microsoft.com/office/word/2010/wordml" xmlns:wpg="http://schemas.microsoft.com/office/word/2010/wordprocessingGroup" xmlns:wpi="http://schemas.microsoft.com/office/word/2010/wordprocessingInk" xmlns:wne="http://schemas.microsoft.com/office/word/2006/wordml" xmlns:wps="http://schemas.microsoft.com/office/word/2010/wordprocessingShape" mc:Ignorable="w14 wp14">
-  <w:docDefaults>
-    <w:rPrDefault>
-      <w:rPr>
-        <w:rFonts w:asciiTheme="minorHAnsi" w:eastAsiaTheme="minorHAnsi" w:hAnsiTheme="minorHAnsi" w:cstheme="minorBidi"/>
-        <w:sz w:val="22"/>
-        <w:szCs w:val="22"/>
-        <w:lang w:val="es-PE" w:eastAsia="en-US" w:bidi="ar-SA"/>
-      </w:rPr>
-    </w:rPrDefault>
-    <w:pPrDefault>
-      <w:pPr>
-        <w:spacing w:after="160" w:line="259" w:lineRule="auto"/>
-      </w:pPr>
-    </w:pPrDefault>
-  </w:docDefaults>
-  <w:latentStyles w:defLockedState="0" w:defUIPriority="99" w:defSemiHidden="1" w:defUnhideWhenUsed="1" w:defQFormat="0" w:count="267">
-    <w:lsdException w:name="Normal" w:semiHidden="0" w:uiPriority="0" w:unhideWhenUsed="0" w:qFormat="1"/>
-    <w:lsdException w:name="heading 1" w:semiHidden="0" w:uiPriority="9" w:unhideWhenUsed="0" w:qFormat="1"/>
-    <w:lsdException w:name="heading 2" w:uiPriority="9" w:qFormat="1"/>
-    <w:lsdException w:name="heading 3" w:uiPriority="9" w:qFormat="1"/>
-    <w:lsdException w:name="heading 4" w:uiPriority="9" w:qFormat="1"/>
-    <w:lsdException w:name="heading 5" w:uiPriority="9" w:qFormat="1"/>
-    <w:lsdException w:name="heading 6" w:uiPriority="9" w:qFormat="1"/>
-    <w:lsdException w:name="heading 7" w:uiPriority="9" w:qFormat="1"/>
-    <w:lsdException w:name="heading 8" w:uiPriority="9" w:qFormat="1"/>
-    <w:lsdException w:name="heading 9" w:uiPriority="9" w:qFormat="1"/>
-    <w:lsdException w:name="toc 1" w:uiPriority="39"/>
-    <w:lsdException w:name="toc 2" w:uiPriority="39"/>
-    <w:lsdException w:name="toc 3" w:uiPriority="39"/>
-    <w:lsdException w:name="toc 4" w:uiPriority="39"/>
-    <w:lsdException w:name="toc 5" w:uiPriority="39"/>
-    <w:lsdException w:name="toc 6" w:uiPriority="39"/>
-    <w:lsdException w:name="toc 7" w:uiPriority="39"/>
-    <w:lsdException w:name="toc 8" w:uiPriority="39"/>
-    <w:lsdException w:name="toc 9" w:uiPriority="39"/>
-    <w:lsdException w:name="caption" w:uiPriority="35" w:qFormat="1"/>
-    <w:lsdException w:name="Title" w:semiHidden="0" w:uiPriority="10" w:unhideWhenUsed="0" w:qFormat="1"/>
-    <w:lsdException w:name="Default Paragraph Font" w:uiPriority="1"/>
-    <w:lsdException w:name="Subtitle" w:semiHidden="0" w:uiPriority="11" w:unhideWhenUsed="0" w:qFormat="1"/>
-    <w:lsdException w:name="Strong" w:semiHidden="0" w:uiPriority="22" w:unhideWhenUsed="0" w:qFormat="1"/>
-    <w:lsdException w:name="Emphasis" w:semiHidden="0" w:uiPriority="20" w:unhideWhenUsed="0" w:qFormat="1"/>
-    <w:lsdException w:name="Table Grid" w:semiHidden="0" w:uiPriority="0" w:unhideWhenUsed="0"/>
-    <w:lsdException w:name="Placeholder Text" w:unhideWhenUsed="0"/>
-    <w:lsdException w:name="No Spacing" w:semiHidden="0" w:uiPriority="1" w:unhideWhenUsed="0" w:qFormat="1"/>
-    <w:lsdException w:name="Light Shading" w:semiHidden="0" w:uiPriority="60" w:unhideWhenUsed="0"/>
-    <w:lsdException w:name="Light List" w:semiHidden="0" w:uiPriority="61" w:unhideWhenUsed="0"/>
-    <w:lsdException w:name="Light Grid" w:semiHidden="0" w:uiPriority="62" w:unhideWhenUsed="0"/>
-    <w:lsdException w:name="Medium Shading 1" w:semiHidden="0" w:uiPriority="63" w:unhideWhenUsed="0"/>
-    <w:lsdException w:name="Medium Shading 2" w:semiHidden="0" w:uiPriority="64" w:unhideWhenUsed="0"/>
-    <w:lsdException w:name="Medium List 1" w:semiHidden="0" w:uiPriority="65" w:unhideWhenUsed="0"/>
-    <w:lsdException w:name="Medium List 2" w:semiHidden="0" w:uiPriority="66" w:unhideWhenUsed="0"/>
-    <w:lsdException w:name="Medium Grid 1" w:semiHidden="0" w:uiPriority="67" w:unhideWhenUsed="0"/>
-    <w:lsdException w:name="Medium Grid 2" w:semiHidden="0" w:uiPriority="68" w:unhideWhenUsed="0"/>
-    <w:lsdException w:name="Medium Grid 3" w:semiHidden="0" w:uiPriority="69" w:unhideWhenUsed="0"/>
-    <w:lsdException w:name="Dark List" w:semiHidden="0" w:uiPriority="70" w:unhideWhenUsed="0"/>
-    <w:lsdException w:name="Colorful Shading" w:semiHidden="0" w:uiPriority="71" w:unhideWhenUsed="0"/>
-    <w:lsdException w:name="Colorful List" w:semiHidden="0" w:uiPriority="72" w:unhideWhenUsed="0"/>
-    <w:lsdException w:name="Colorful Grid" w:semiHidden="0" w:uiPriority="73" w:unhideWhenUsed="0"/>
-    <w:lsdException w:name="Light Shading Accent 1" w:semiHidden="0" w:uiPriority="60" w:unhideWhenUsed="0"/>
-    <w:lsdException w:name="Light List Accent 1" w:semiHidden="0" w:uiPriority="61" w:unhideWhenUsed="0"/>
-    <w:lsdException w:name="Light Grid Accent 1" w:semiHidden="0" w:uiPriority="62" w:unhideWhenUsed="0"/>
-    <w:lsdException w:name="Medium Shading 1 Accent 1" w:semiHidden="0" w:uiPriority="63" w:unhideWhenUsed="0"/>
-    <w:lsdException w:name="Medium Shading 2 Accent 1" w:semiHidden="0" w:uiPriority="64" w:unhideWhenUsed="0"/>
-    <w:lsdException w:name="Medium List 1 Accent 1" w:semiHidden="0" w:uiPriority="65" w:unhideWhenUsed="0"/>
-    <w:lsdException w:name="Revision" w:unhideWhenUsed="0"/>
-    <w:lsdException w:name="List Paragraph" w:semiHidden="0" w:uiPriority="34" w:unhideWhenUsed="0" w:qFormat="1"/>
-    <w:lsdException w:name="Quote" w:semiHidden="0" w:uiPriority="29" w:unhideWhenUsed="0" w:qFormat="1"/>
-    <w:lsdException w:name="Intense Quote" w:semiHidden="0" w:uiPriority="30" w:unhideWhenUsed="0" w:qFormat="1"/>
-    <w:lsdException w:name="Medium List 2 Accent 1" w:semiHidden="0" w:uiPriority="66" w:unhideWhenUsed="0"/>
-    <w:lsdException w:name="Medium Grid 1 Accent 1" w:semiHidden="0" w:uiPriority="67" w:unhideWhenUsed="0"/>
-    <w:lsdException w:name="Medium Grid 2 Accent 1" w:semiHidden="0" w:uiPriority="68" w:unhideWhenUsed="0"/>
-    <w:lsdException w:name="Medium Grid 3 Accent 1" w:semiHidden="0" w:uiPriority="69" w:unhideWhenUsed="0"/>
-    <w:lsdException w:name="Dark List Accent 1" w:semiHidden="0" w:uiPriority="70" w:unhideWhenUsed="0"/>
-    <w:lsdException w:name="Colorful Shading Accent 1" w:semiHidden="0" w:uiPriority="71" w:unhideWhenUsed="0"/>
-    <w:lsdException w:name="Colorful List Accent 1" w:semiHidden="0" w:uiPriority="72" w:unhideWhenUsed="0"/>
-    <w:lsdException w:name="Colorful Grid Accent 1" w:semiHidden="0" w:uiPriority="73" w:unhideWhenUsed="0"/>
-    <w:lsdException w:name="Light Shading Accent 2" w:semiHidden="0" w:uiPriority="60" w:unhideWhenUsed="0"/>
-    <w:lsdException w:name="Light List Accent 2" w:semiHidden="0" w:uiPriority="61" w:unhideWhenUsed="0"/>
-    <w:lsdException w:name="Light Grid Accent 2" w:semiHidden="0" w:uiPriority="62" w:unhideWhenUsed="0"/>
-    <w:lsdException w:name="Medium Shading 1 Accent 2" w:semiHidden="0" w:uiPriority="63" w:unhideWhenUsed="0"/>
-    <w:lsdException w:name="Medium Shading 2 Accent 2" w:semiHidden="0" w:uiPriority="64" w:unhideWhenUsed="0"/>
-    <w:lsdException w:name="Medium List 1 Accent 2" w:semiHidden="0" w:uiPriority="65" w:unhideWhenUsed="0"/>
-    <w:lsdException w:name="Medium List 2 Accent 2" w:semiHidden="0" w:uiPriority="66" w:unhideWhenUsed="0"/>
-    <w:lsdException w:name="Medium Grid 1 Accent 2" w:semiHidden="0" w:uiPriority="67" w:unhideWhenUsed="0"/>
-    <w:lsdException w:name="Medium Grid 2 Accent 2" w:semiHidden="0" w:uiPriority="68" w:unhideWhenUsed="0"/>
-    <w:lsdException w:name="Medium Grid 3 Accent 2" w:semiHidden="0" w:uiPriority="69" w:unhideWhenUsed="0"/>
-    <w:lsdException w:name="Dark List Accent 2" w:semiHidden="0" w:uiPriority="70" w:unhideWhenUsed="0"/>
-    <w:lsdException w:name="Colorful Shading Accent 2" w:semiHidden="0" w:uiPriority="71" w:unhideWhenUsed="0"/>
-    <w:lsdException w:name="Colorful List Accent 2" w:semiHidden="0" w:uiPriority="72" w:unhideWhenUsed="0"/>
-    <w:lsdException w:name="Colorful Grid Accent 2" w:semiHidden="0" w:uiPriority="73" w:unhideWhenUsed="0"/>
-    <w:lsdException w:name="Light Shading Accent 3" w:semiHidden="0" w:uiPriority="60" w:unhideWhenUsed="0"/>
-    <w:lsdException w:name="Light List Accent 3" w:semiHidden="0" w:uiPriority="61" w:unhideWhenUsed="0"/>
-    <w:lsdException w:name="Light Grid Accent 3" w:semiHidden="0" w:uiPriority="62" w:unhideWhenUsed="0"/>
-    <w:lsdException w:name="Medium Shading 1 Accent 3" w:semiHidden="0" w:uiPriority="63" w:unhideWhenUsed="0"/>
-    <w:lsdException w:name="Medium Shading 2 Accent 3" w:semiHidden="0" w:uiPriority="64" w:unhideWhenUsed="0"/>
-    <w:lsdException w:name="Medium List 1 Accent 3" w:semiHidden="0" w:uiPriority="65" w:unhideWhenUsed="0"/>
-    <w:lsdException w:name="Medium List 2 Accent 3" w:semiHidden="0" w:uiPriority="66" w:unhideWhenUsed="0"/>
-    <w:lsdException w:name="Medium Grid 1 Accent 3" w:semiHidden="0" w:uiPriority="67" w:unhideWhenUsed="0"/>
-    <w:lsdException w:name="Medium Grid 2 Accent 3" w:semiHidden="0" w:uiPriority="68" w:unhideWhenUsed="0"/>
-    <w:lsdException w:name="Medium Grid 3 Accent 3" w:semiHidden="0" w:uiPriority="69" w:unhideWhenUsed="0"/>
-    <w:lsdException w:name="Dark List Accent 3" w:semiHidden="0" w:uiPriority="70" w:unhideWhenUsed="0"/>
-    <w:lsdException w:name="Colorful Shading Accent 3" w:semiHidden="0" w:uiPriority="71" w:unhideWhenUsed="0"/>
-    <w:lsdException w:name="Colorful List Accent 3" w:semiHidden="0" w:uiPriority="72" w:unhideWhenUsed="0"/>
-    <w:lsdException w:name="Colorful Grid Accent 3" w:semiHidden="0" w:uiPriority="73" w:unhideWhenUsed="0"/>
-    <w:lsdException w:name="Light Shading Accent 4" w:semiHidden="0" w:uiPriority="60" w:unhideWhenUsed="0"/>
-    <w:lsdException w:name="Light List Accent 4" w:semiHidden="0" w:uiPriority="61" w:unhideWhenUsed="0"/>
-    <w:lsdException w:name="Light Grid Accent 4" w:semiHidden="0" w:uiPriority="62" w:unhideWhenUsed="0"/>
-    <w:lsdException w:name="Medium Shading 1 Accent 4" w:semiHidden="0" w:uiPriority="63" w:unhideWhenUsed="0"/>
-    <w:lsdException w:name="Medium Shading 2 Accent 4" w:semiHidden="0" w:uiPriority="64" w:unhideWhenUsed="0"/>
-    <w:lsdException w:name="Medium List 1 Accent 4" w:semiHidden="0" w:uiPriority="65" w:unhideWhenUsed="0"/>
-    <w:lsdException w:name="Medium List 2 Accent 4" w:semiHidden="0" w:uiPriority="66" w:unhideWhenUsed="0"/>
-    <w:lsdException w:name="Medium Grid 1 Accent 4" w:semiHidden="0" w:uiPriority="67" w:unhideWhenUsed="0"/>
-    <w:lsdException w:name="Medium Grid 2 Accent 4" w:semiHidden="0" w:uiPriority="68" w:unhideWhenUsed="0"/>
-    <w:lsdException w:name="Medium Grid 3 Accent 4" w:semiHidden="0" w:uiPriority="69" w:unhideWhenUsed="0"/>
-    <w:lsdException w:name="Dark List Accent 4" w:semiHidden="0" w:uiPriority="70" w:unhideWhenUsed="0"/>
-    <w:lsdException w:name="Colorful Shading Accent 4" w:semiHidden="0" w:uiPriority="71" w:unhideWhenUsed="0"/>
-    <w:lsdException w:name="Colorful List Accent 4" w:semiHidden="0" w:uiPriority="72" w:unhideWhenUsed="0"/>
-    <w:lsdException w:name="Colorful Grid Accent 4" w:semiHidden="0" w:uiPriority="73" w:unhideWhenUsed="0"/>
-    <w:lsdException w:name="Light Shading Accent 5" w:semiHidden="0" w:uiPriority="60" w:unhideWhenUsed="0"/>
-    <w:lsdException w:name="Light List Accent 5" w:semiHidden="0" w:uiPriority="61" w:unhideWhenUsed="0"/>
-    <w:lsdException w:name="Light Grid Accent 5" w:semiHidden="0" w:uiPriority="62" w:unhideWhenUsed="0"/>
-    <w:lsdException w:name="Medium Shading 1 Accent 5" w:semiHidden="0" w:uiPriority="63" w:unhideWhenUsed="0"/>
-    <w:lsdException w:name="Medium Shading 2 Accent 5" w:semiHidden="0" w:uiPriority="64" w:unhideWhenUsed="0"/>
-    <w:lsdException w:name="Medium List 1 Accent 5" w:semiHidden="0" w:uiPriority="65" w:unhideWhenUsed="0"/>
-    <w:lsdException w:name="Medium List 2 Accent 5" w:semiHidden="0" w:uiPriority="66" w:unhideWhenUsed="0"/>
-    <w:lsdException w:name="Medium Grid 1 Accent 5" w:semiHidden="0" w:uiPriority="67" w:unhideWhenUsed="0"/>
-    <w:lsdException w:name="Medium Grid 2 Accent 5" w:semiHidden="0" w:uiPriority="68" w:unhideWhenUsed="0"/>
-    <w:lsdException w:name="Medium Grid 3 Accent 5" w:semiHidden="0" w:uiPriority="69" w:unhideWhenUsed="0"/>
-    <w:lsdException w:name="Dark List Accent 5" w:semiHidden="0" w:uiPriority="70" w:unhideWhenUsed="0"/>
-    <w:lsdException w:name="Colorful Shading Accent 5" w:semiHidden="0" w:uiPriority="71" w:unhideWhenUsed="0"/>
-    <w:lsdException w:name="Colorful List Accent 5" w:semiHidden="0" w:uiPriority="72" w:unhideWhenUsed="0"/>
-    <w:lsdException w:name="Colorful Grid Accent 5" w:semiHidden="0" w:uiPriority="73" w:unhideWhenUsed="0"/>
-    <w:lsdException w:name="Light Shading Accent 6" w:semiHidden="0" w:uiPriority="60" w:unhideWhenUsed="0"/>
-    <w:lsdException w:name="Light List Accent 6" w:semiHidden="0" w:uiPriority="61" w:unhideWhenUsed="0"/>
-    <w:lsdException w:name="Light Grid Accent 6" w:semiHidden="0" w:uiPriority="62" w:unhideWhenUsed="0"/>
-    <w:lsdException w:name="Medium Shading 1 Accent 6" w:semiHidden="0" w:uiPriority="63" w:unhideWhenUsed="0"/>
-    <w:lsdException w:name="Medium Shading 2 Accent 6" w:semiHidden="0" w:uiPriority="64" w:unhideWhenUsed="0"/>
-    <w:lsdException w:name="Medium List 1 Accent 6" w:semiHidden="0" w:uiPriority="65" w:unhideWhenUsed="0"/>
-    <w:lsdException w:name="Medium List 2 Accent 6" w:semiHidden="0" w:uiPriority="66" w:unhideWhenUsed="0"/>
-    <w:lsdException w:name="Medium Grid 1 Accent 6" w:semiHidden="0" w:uiPriority="67" w:unhideWhenUsed="0"/>
-    <w:lsdException w:name="Medium Grid 2 Accent 6" w:semiHidden="0" w:uiPriority="68" w:unhideWhenUsed="0"/>
-    <w:lsdException w:name="Medium Grid 3 Accent 6" w:semiHidden="0" w:uiPriority="69" w:unhideWhenUsed="0"/>
-    <w:lsdException w:name="Dark List Accent 6" w:semiHidden="0" w:uiPriority="70" w:unhideWhenUsed="0"/>
-    <w:lsdException w:name="Colorful Shading Accent 6" w:semiHidden="0" w:uiPriority="71" w:unhideWhenUsed="0"/>
-    <w:lsdException w:name="Colorful List Accent 6" w:semiHidden="0" w:uiPriority="72" w:unhideWhenUsed="0"/>
-    <w:lsdException w:name="Colorful Grid Accent 6" w:semiHidden="0" w:uiPriority="73" w:unhideWhenUsed="0"/>
-    <w:lsdException w:name="Subtle Emphasis" w:semiHidden="0" w:uiPriority="19" w:unhideWhenUsed="0" w:qFormat="1"/>
-    <w:lsdException w:name="Intense Emphasis" w:semiHidden="0" w:uiPriority="21" w:unhideWhenUsed="0" w:qFormat="1"/>
-    <w:lsdException w:name="Subtle Reference" w:semiHidden="0" w:uiPriority="31" w:unhideWhenUsed="0" w:qFormat="1"/>
-    <w:lsdException w:name="Intense Reference" w:semiHidden="0" w:uiPriority="32" w:unhideWhenUsed="0" w:qFormat="1"/>
-    <w:lsdException w:name="Book Title" w:semiHidden="0" w:uiPriority="33" w:unhideWhenUsed="0" w:qFormat="1"/>
-    <w:lsdException w:name="Bibliography" w:uiPriority="37"/>
-    <w:lsdException w:name="TOC Heading" w:uiPriority="39" w:qFormat="1"/>
+  <w:latentStyles w:defLockedState="0" w:defUIPriority="99" w:defSemiHidden="0" w:defUnhideWhenUsed="0" w:defQFormat="0" w:count="371">
+    <w:lsdException w:name="Normal" w:uiPriority="0" w:qFormat="1"/>
+    <w:lsdException w:name="heading 1" w:uiPriority="9" w:qFormat="1"/>
+    <w:lsdException w:name="heading 2" w:semiHidden="1" w:uiPriority="9" w:unhideWhenUsed="1" w:qFormat="1"/>
+    <w:lsdException w:name="heading 3" w:semiHidden="1" w:uiPriority="9" w:unhideWhenUsed="1" w:qFormat="1"/>
+    <w:lsdException w:name="heading 4" w:semiHidden="1" w:uiPriority="9" w:unhideWhenUsed="1" w:qFormat="1"/>
+    <w:lsdException w:name="heading 5" w:semiHidden="1" w:uiPriority="9" w:unhideWhenUsed="1" w:qFormat="1"/>
+    <w:lsdException w:name="heading 6" w:semiHidden="1" w:uiPriority="9" w:unhideWhenUsed="1" w:qFormat="1"/>
+    <w:lsdException w:name="heading 7" w:semiHidden="1" w:uiPriority="9" w:unhideWhenUsed="1" w:qFormat="1"/>
+    <w:lsdException w:name="heading 8" w:semiHidden="1" w:uiPriority="9" w:unhideWhenUsed="1" w:qFormat="1"/>
+    <w:lsdException w:name="heading 9" w:semiHidden="1" w:uiPriority="9" w:unhideWhenUsed="1" w:qFormat="1"/>
+    <w:lsdException w:name="index 1" w:semiHidden="1" w:unhideWhenUsed="1"/>
+    <w:lsdException w:name="index 2" w:semiHidden="1" w:unhideWhenUsed="1"/>
+    <w:lsdException w:name="index 3" w:semiHidden="1" w:unhideWhenUsed="1"/>
+    <w:lsdException w:name="index 4" w:semiHidden="1" w:unhideWhenUsed="1"/>
+    <w:lsdException w:name="index 5" w:semiHidden="1" w:unhideWhenUsed="1"/>
+    <w:lsdException w:name="index 6" w:semiHidden="1" w:unhideWhenUsed="1"/>
+    <w:lsdException w:name="index 7" w:semiHidden="1" w:unhideWhenUsed="1"/>
+    <w:lsdException w:name="index 8" w:semiHidden="1" w:unhideWhenUsed="1"/>
+    <w:lsdException w:name="index 9" w:semiHidden="1" w:unhideWhenUsed="1"/>
+    <w:lsdException w:name="toc 1" w:semiHidden="1" w:uiPriority="39" w:unhideWhenUsed="1"/>
+    <w:lsdException w:name="toc 2" w:semiHidden="1" w:uiPriority="39" w:unhideWhenUsed="1"/>
+    <w:lsdException w:name="toc 3" w:semiHidden="1" w:uiPriority="39" w:unhideWhenUsed="1"/>
+    <w:lsdException w:name="toc 4" w:semiHidden="1" w:uiPriority="39" w:unhideWhenUsed="1"/>
+    <w:lsdException w:name="toc 5" w:semiHidden="1" w:uiPriority="39" w:unhideWhenUsed="1"/>
+    <w:lsdException w:name="toc 6" w:semiHidden="1" w:uiPriority="39" w:unhideWhenUsed="1"/>
+    <w:lsdException w:name="toc 7" w:semiHidden="1" w:uiPriority="39" w:unhideWhenUsed="1"/>
+    <w:lsdException w:name="toc 8" w:semiHidden="1" w:uiPriority="39" w:unhideWhenUsed="1"/>
+    <w:lsdException w:name="toc 9" w:semiHidden="1" w:uiPriority="39" w:unhideWhenUsed="1"/>
+    <w:lsdException w:name="Normal Indent" w:semiHidden="1" w:unhideWhenUsed="1"/>
+    <w:lsdException w:name="footnote text" w:semiHidden="1" w:unhideWhenUsed="1"/>
+    <w:lsdException w:name="annotation text" w:semiHidden="1" w:unhideWhenUsed="1"/>
+    <w:lsdException w:name="header" w:semiHidden="1" w:unhideWhenUsed="1"/>
+    <w:lsdException w:name="footer" w:semiHidden="1" w:unhideWhenUsed="1"/>
+    <w:lsdException w:name="index heading" w:semiHidden="1" w:unhideWhenUsed="1"/>
+    <w:lsdException w:name="caption" w:semiHidden="1" w:uiPriority="35" w:unhideWhenUsed="1" w:qFormat="1"/>
+    <w:lsdException w:name="table of figures" w:semiHidden="1" w:unhideWhenUsed="1"/>
+    <w:lsdException w:name="envelope address" w:semiHidden="1" w:unhideWhenUsed="1"/>
+    <w:lsdException w:name="envelope return" w:semiHidden="1" w:unhideWhenUsed="1"/>
+    <w:lsdException w:name="footnote reference" w:semiHidden="1" w:unhideWhenUsed="1"/>
+    <w:lsdException w:name="annotation reference" w:semiHidden="1" w:unhideWhenUsed="1"/>
+    <w:lsdException w:name="line number" w:semiHidden="1" w:unhideWhenUsed="1"/>
+    <w:lsdException w:name="page number" w:semiHidden="1" w:unhideWhenUsed="1"/>
+    <w:lsdException w:name="endnote reference" w:semiHidden="1" w:unhideWhenUsed="1"/>
+    <w:lsdException w:name="endnote text" w:semiHidden="1" w:unhideWhenUsed="1"/>
+    <w:lsdException w:name="table of authorities" w:semiHidden="1" w:unhideWhenUsed="1"/>
+    <w:lsdException w:name="macro" w:semiHidden="1" w:unhideWhenUsed="1"/>
+    <w:lsdException w:name="toa heading" w:semiHidden="1" w:unhideWhenUsed="1"/>
+    <w:lsdException w:name="List" w:semiHidden="1" w:unhideWhenUsed="1"/>
+    <w:lsdException w:name="List Bullet" w:semiHidden="1" w:unhideWhenUsed="1"/>
+    <w:lsdException w:name="List Number" w:semiHidden="1" w:unhideWhenUsed="1"/>
+    <w:lsdException w:name="List 2" w:semiHidden="1" w:unhideWhenUsed="1"/>
+    <w:lsdException w:name="List 3" w:semiHidden="1" w:unhideWhenUsed="1"/>
+    <w:lsdException w:name="List 4" w:semiHidden="1" w:unhideWhenUsed="1"/>
+    <w:lsdException w:name="List 5" w:semiHidden="1" w:unhideWhenUsed="1"/>
+    <w:lsdException w:name="List Bullet 2" w:semiHidden="1" w:unhideWhenUsed="1"/>
+    <w:lsdException w:name="List Bullet 3" w:semiHidden="1" w:unhideWhenUsed="1"/>
+    <w:lsdException w:name="List Bullet 4" w:semiHidden="1" w:unhideWhenUsed="1"/>
+    <w:lsdException w:name="List Bullet 5" w:semiHidden="1" w:unhideWhenUsed="1"/>
+    <w:lsdException w:name="List Number 2" w:semiHidden="1" w:unhideWhenUsed="1"/>
+    <w:lsdException w:name="List Number 3" w:semiHidden="1" w:unhideWhenUsed="1"/>
+    <w:lsdException w:name="List Number 4" w:semiHidden="1" w:unhideWhenUsed="1"/>
+    <w:lsdException w:name="List Number 5" w:semiHidden="1" w:unhideWhenUsed="1"/>
+    <w:lsdException w:name="Title" w:uiPriority="10" w:qFormat="1"/>
+    <w:lsdException w:name="Closing" w:semiHidden="1" w:unhideWhenUsed="1"/>
+    <w:lsdException w:name="Signature" w:semiHidden="1" w:unhideWhenUsed="1"/>
+    <w:lsdException w:name="Default Paragraph Font" w:semiHidden="1" w:uiPriority="1" w:unhideWhenUsed="1"/>
+    <w:lsdException w:name="Body Text" w:semiHidden="1" w:unhideWhenUsed="1"/>
+    <w:lsdException w:name="Body Text Indent" w:semiHidden="1" w:unhideWhenUsed="1"/>
+    <w:lsdException w:name="List Continue" w:semiHidden="1" w:unhideWhenUsed="1"/>
+    <w:lsdException w:name="List Continue 2" w:semiHidden="1" w:unhideWhenUsed="1"/>
+    <w:lsdException w:name="List Continue 3" w:semiHidden="1" w:unhideWhenUsed="1"/>
+    <w:lsdException w:name="List Continue 4" w:semiHidden="1" w:unhideWhenUsed="1"/>
+    <w:lsdException w:name="List Continue 5" w:semiHidden="1" w:unhideWhenUsed="1"/>
+    <w:lsdException w:name="Message Header" w:semiHidden="1" w:unhideWhenUsed="1"/>
+    <w:lsdException w:name="Subtitle" w:uiPriority="11" w:qFormat="1"/>
+    <w:lsdException w:name="Salutation" w:semiHidden="1" w:unhideWhenUsed="1"/>
+    <w:lsdException w:name="Date" w:semiHidden="1" w:unhideWhenUsed="1"/>
+    <w:lsdException w:name="Body Text First Indent" w:semiHidden="1" w:unhideWhenUsed="1"/>
+    <w:lsdException w:name="Body Text First Indent 2" w:semiHidden="1" w:unhideWhenUsed="1"/>
+    <w:lsdException w:name="Note Heading" w:semiHidden="1" w:unhideWhenUsed="1"/>
+    <w:lsdException w:name="Body Text 2" w:semiHidden="1" w:unhideWhenUsed="1"/>
+    <w:lsdException w:name="Body Text 3" w:semiHidden="1" w:unhideWhenUsed="1"/>
+    <w:lsdException w:name="Body Text Indent 2" w:semiHidden="1" w:unhideWhenUsed="1"/>
+    <w:lsdException w:name="Body Text Indent 3" w:semiHidden="1" w:unhideWhenUsed="1"/>
+    <w:lsdException w:name="Block Text" w:semiHidden="1" w:unhideWhenUsed="1"/>
+    <w:lsdException w:name="Hyperlink" w:semiHidden="1" w:unhideWhenUsed="1"/>
+    <w:lsdException w:name="FollowedHyperlink" w:semiHidden="1" w:unhideWhenUsed="1"/>
+    <w:lsdException w:name="Strong" w:uiPriority="22" w:qFormat="1"/>
+    <w:lsdException w:name="Emphasis" w:uiPriority="20" w:qFormat="1"/>
+    <w:lsdException w:name="Document Map" w:semiHidden="1" w:unhideWhenUsed="1"/>
+    <w:lsdException w:name="Plain Text" w:semiHidden="1" w:unhideWhenUsed="1"/>
+    <w:lsdException w:name="E-mail Signature" w:semiHidden="1" w:unhideWhenUsed="1"/>
+    <w:lsdException w:name="HTML Top of Form" w:semiHidden="1" w:unhideWhenUsed="1"/>
+    <w:lsdException w:name="HTML Bottom of Form" w:semiHidden="1" w:unhideWhenUsed="1"/>
+    <w:lsdException w:name="Normal (Web)" w:semiHidden="1" w:unhideWhenUsed="1"/>
+    <w:lsdException w:name="HTML Acronym" w:semiHidden="1" w:unhideWhenUsed="1"/>
+    <w:lsdException w:name="HTML Address" w:semiHidden="1" w:unhideWhenUsed="1"/>
+    <w:lsdException w:name="HTML Cite" w:semiHidden="1" w:unhideWhenUsed="1"/>
+    <w:lsdException w:name="HTML Code" w:semiHidden="1" w:unhideWhenUsed="1"/>
+    <w:lsdException w:name="HTML Definition" w:semiHidden="1" w:unhideWhenUsed="1"/>
+    <w:lsdException w:name="HTML Keyboard" w:semiHidden="1" w:unhideWhenUsed="1"/>
+    <w:lsdException w:name="HTML Preformatted" w:semiHidden="1" w:unhideWhenUsed="1"/>
+    <w:lsdException w:name="HTML Sample" w:semiHidden="1" w:unhideWhenUsed="1"/>
+    <w:lsdException w:name="HTML Typewriter" w:semiHidden="1" w:unhideWhenUsed="1"/>
+    <w:lsdException w:name="HTML Variable" w:semiHidden="1" w:unhideWhenUsed="1"/>
+    <w:lsdException w:name="Normal Table" w:semiHidden="1" w:unhideWhenUsed="1"/>
+    <w:lsdException w:name="annotation subject" w:semiHidden="1" w:unhideWhenUsed="1"/>
+    <w:lsdException w:name="No List" w:semiHidden="1" w:unhideWhenUsed="1"/>
+    <w:lsdException w:name="Outline List 1" w:semiHidden="1" w:unhideWhenUsed="1"/>
+    <w:lsdException w:name="Outline List 2" w:semiHidden="1" w:unhideWhenUsed="1"/>
+    <w:lsdException w:name="Outline List 3" w:semiHidden="1" w:unhideWhenUsed="1"/>
+    <w:lsdException w:name="Table Simple 1" w:semiHidden="1" w:unhideWhenUsed="1"/>
+    <w:lsdException w:name="Table Simple 2" w:semiHidden="1" w:unhideWhenUsed="1"/>
+    <w:lsdException w:name="Table Simple 3" w:semiHidden="1" w:unhideWhenUsed="1"/>
+    <w:lsdException w:name="Table Classic 1" w:semiHidden="1" w:unhideWhenUsed="1"/>
+    <w:lsdException w:name="Table Classic 2" w:semiHidden="1" w:unhideWhenUsed="1"/>
+    <w:lsdException w:name="Table Classic 3" w:semiHidden="1" w:unhideWhenUsed="1"/>
+    <w:lsdException w:name="Table Classic 4" w:semiHidden="1" w:unhideWhenUsed="1"/>
+    <w:lsdException w:name="Table Colorful 1" w:semiHidden="1" w:unhideWhenUsed="1"/>
+    <w:lsdException w:name="Table Colorful 2" w:semiHidden="1" w:unhideWhenUsed="1"/>
+    <w:lsdException w:name="Table Colorful 3" w:semiHidden="1" w:unhideWhenUsed="1"/>
+    <w:lsdException w:name="Table Columns 1" w:semiHidden="1" w:unhideWhenUsed="1"/>
+    <w:lsdException w:name="Table Columns 2" w:semiHidden="1" w:unhideWhenUsed="1"/>
+    <w:lsdException w:name="Table Columns 3" w:semiHidden="1" w:unhideWhenUsed="1"/>
+    <w:lsdException w:name="Table Columns 4" w:semiHidden="1" w:unhideWhenUsed="1"/>
+    <w:lsdException w:name="Table Columns 5" w:semiHidden="1" w:unhideWhenUsed="1"/>
+    <w:lsdException w:name="Table Grid 1" w:semiHidden="1" w:unhideWhenUsed="1"/>
+    <w:lsdException w:name="Table Grid 2" w:semiHidden="1" w:unhideWhenUsed="1"/>
+    <w:lsdException w:name="Table Grid 3" w:semiHidden="1" w:unhideWhenUsed="1"/>
+    <w:lsdException w:name="Table Grid 4" w:semiHidden="1" w:unhideWhenUsed="1"/>
+    <w:lsdException w:name="Table Grid 5" w:semiHidden="1" w:unhideWhenUsed="1"/>
+    <w:lsdException w:name="Table Grid 6" w:semiHidden="1" w:unhideWhenUsed="1"/>
+    <w:lsdException w:name="Table Grid 7" w:semiHidden="1" w:unhideWhenUsed="1"/>
+    <w:lsdException w:name="Table Grid 8" w:semiHidden="1" w:unhideWhenUsed="1"/>
+    <w:lsdException w:name="Table List 1" w:semiHidden="1" w:unhideWhenUsed="1"/>
+    <w:lsdException w:name="Table List 2" w:semiHidden="1" w:unhideWhenUsed="1"/>
+    <w:lsdException w:name="Table List 3" w:semiHidden="1" w:unhideWhenUsed="1"/>
+    <w:lsdException w:name="Table List 4" w:semiHidden="1" w:unhideWhenUsed="1"/>
+    <w:lsdException w:name="Table List 5" w:semiHidden="1" w:unhideWhenUsed="1"/>
+    <w:lsdException w:name="Table List 6" w:semiHidden="1" w:unhideWhenUsed="1"/>
+    <w:lsdException w:name="Table List 7" w:semiHidden="1" w:unhideWhenUsed="1"/>
+    <w:lsdException w:name="Table List 8" w:semiHidden="1" w:unhideWhenUsed="1"/>
+    <w:lsdException w:name="Table 3D effects 1" w:semiHidden="1" w:unhideWhenUsed="1"/>
+    <w:lsdException w:name="Table 3D effects 2" w:semiHidden="1" w:unhideWhenUsed="1"/>
+    <w:lsdException w:name="Table 3D effects 3" w:semiHidden="1" w:unhideWhenUsed="1"/>
+    <w:lsdException w:name="Table Contemporary" w:semiHidden="1" w:unhideWhenUsed="1"/>
+    <w:lsdException w:name="Table Elegant" w:semiHidden="1" w:unhideWhenUsed="1"/>
+    <w:lsdException w:name="Table Professional" w:semiHidden="1" w:unhideWhenUsed="1"/>
+    <w:lsdException w:name="Table Subtle 1" w:semiHidden="1" w:unhideWhenUsed="1"/>
+    <w:lsdException w:name="Table Subtle 2" w:semiHidden="1" w:unhideWhenUsed="1"/>
+    <w:lsdException w:name="Table Web 1" w:semiHidden="1" w:unhideWhenUsed="1"/>
+    <w:lsdException w:name="Table Web 2" w:semiHidden="1" w:unhideWhenUsed="1"/>
+    <w:lsdException w:name="Table Web 3" w:semiHidden="1" w:unhideWhenUsed="1"/>
+    <w:lsdException w:name="Balloon Text" w:semiHidden="1" w:unhideWhenUsed="1"/>
+    <w:lsdException w:name="Table Grid" w:uiPriority="0"/>
+    <w:lsdException w:name="Table Theme" w:semiHidden="1" w:unhideWhenUsed="1"/>
+    <w:lsdException w:name="Placeholder Text" w:semiHidden="1"/>
+    <w:lsdException w:name="No Spacing" w:uiPriority="1" w:qFormat="1"/>
+    <w:lsdException w:name="Light Shading" w:uiPriority="60"/>
+    <w:lsdException w:name="Light List" w:uiPriority="61"/>
+    <w:lsdException w:name="Light Grid" w:uiPriority="62"/>
+    <w:lsdException w:name="Medium Shading 1" w:uiPriority="63"/>
+    <w:lsdException w:name="Medium Shading 2" w:uiPriority="64"/>
+    <w:lsdException w:name="Medium List 1" w:uiPriority="65"/>
+    <w:lsdException w:name="Medium List 2" w:uiPriority="66"/>
+    <w:lsdException w:name="Medium Grid 1" w:uiPriority="67"/>
+    <w:lsdException w:name="Medium Grid 2" w:uiPriority="68"/>
+    <w:lsdException w:name="Medium Grid 3" w:uiPriority="69"/>
+    <w:lsdException w:name="Dark List" w:uiPriority="70"/>
+    <w:lsdException w:name="Colorful Shading" w:uiPriority="71"/>
+    <w:lsdException w:name="Colorful List" w:uiPriority="72"/>
+    <w:lsdException w:name="Colorful Grid" w:uiPriority="73"/>
+    <w:lsdException w:name="Light Shading Accent 1" w:uiPriority="60"/>
+    <w:lsdException w:name="Light List Accent 1" w:uiPriority="61"/>
+    <w:lsdException w:name="Light Grid Accent 1" w:uiPriority="62"/>
+    <w:lsdException w:name="Medium Shading 1 Accent 1" w:uiPriority="63"/>
+    <w:lsdException w:name="Medium Shading 2 Accent 1" w:uiPriority="64"/>
+    <w:lsdException w:name="Medium List 1 Accent 1" w:uiPriority="65"/>
+    <w:lsdException w:name="Revision" w:semiHidden="1"/>
+    <w:lsdException w:name="List Paragraph" w:uiPriority="34" w:qFormat="1"/>
+    <w:lsdException w:name="Quote" w:uiPriority="29" w:qFormat="1"/>
+    <w:lsdException w:name="Intense Quote" w:uiPriority="30" w:qFormat="1"/>
+    <w:lsdException w:name="Medium List 2 Accent 1" w:uiPriority="66"/>
+    <w:lsdException w:name="Medium Grid 1 Accent 1" w:uiPriority="67"/>
+    <w:lsdException w:name="Medium Grid 2 Accent 1" w:uiPriority="68"/>
+    <w:lsdException w:name="Medium Grid 3 Accent 1" w:uiPriority="69"/>
+    <w:lsdException w:name="Dark List Accent 1" w:uiPriority="70"/>
+    <w:lsdException w:name="Colorful Shading Accent 1" w:uiPriority="71"/>
+    <w:lsdException w:name="Colorful List Accent 1" w:uiPriority="72"/>
+    <w:lsdException w:name="Colorful Grid Accent 1" w:uiPriority="73"/>
+    <w:lsdException w:name="Light Shading Accent 2" w:uiPriority="60"/>
+    <w:lsdException w:name="Light List Accent 2" w:uiPriority="61"/>
+    <w:lsdException w:name="Light Grid Accent 2" w:uiPriority="62"/>
+    <w:lsdException w:name="Medium Shading 1 Accent 2" w:uiPriority="63"/>
+    <w:lsdException w:name="Medium Shading 2 Accent 2" w:uiPriority="64"/>
+    <w:lsdException w:name="Medium List 1 Accent 2" w:uiPriority="65"/>
+    <w:lsdException w:name="Medium List 2 Accent 2" w:uiPriority="66"/>
+    <w:lsdException w:name="Medium Grid 1 Accent 2" w:uiPriority="67"/>
+    <w:lsdException w:name="Medium Grid 2 Accent 2" w:uiPriority="68"/>
+    <w:lsdException w:name="Medium Grid 3 Accent 2" w:uiPriority="69"/>
+    <w:lsdException w:name="Dark List Accent 2" w:uiPriority="70"/>
+    <w:lsdException w:name="Colorful Shading Accent 2" w:uiPriority="71"/>
+    <w:lsdException w:name="Colorful List Accent 2" w:uiPriority="72"/>
+    <w:lsdException w:name="Colorful Grid Accent 2" w:uiPriority="73"/>
+    <w:lsdException w:name="Light Shading Accent 3" w:uiPriority="60"/>
+    <w:lsdException w:name="Light List Accent 3" w:uiPriority="61"/>
+    <w:lsdException w:name="Light Grid Accent 3" w:uiPriority="62"/>
+    <w:lsdException w:name="Medium Shading 1 Accent 3" w:uiPriority="63"/>
+    <w:lsdException w:name="Medium Shading 2 Accent 3" w:uiPriority="64"/>
+    <w:lsdException w:name="Medium List 1 Accent 3" w:uiPriority="65"/>
+    <w:lsdException w:name="Medium List 2 Accent 3" w:uiPriority="66"/>
+    <w:lsdException w:name="Medium Grid 1 Accent 3" w:uiPriority="67"/>
+    <w:lsdException w:name="Medium Grid 2 Accent 3" w:uiPriority="68"/>
+    <w:lsdException w:name="Medium Grid 3 Accent 3" w:uiPriority="69"/>
+    <w:lsdException w:name="Dark List Accent 3" w:uiPriority="70"/>
+    <w:lsdException w:name="Colorful Shading Accent 3" w:uiPriority="71"/>
+    <w:lsdException w:name="Colorful List Accent 3" w:uiPriority="72"/>
+    <w:lsdException w:name="Colorful Grid Accent 3" w:uiPriority="73"/>
+    <w:lsdException w:name="Light Shading Accent 4" w:uiPriority="60"/>
+    <w:lsdException w:name="Light List Accent 4" w:uiPriority="61"/>
+    <w:lsdException w:name="Light Grid Accent 4" w:uiPriority="62"/>
+    <w:lsdException w:name="Medium Shading 1 Accent 4" w:uiPriority="63"/>
+    <w:lsdException w:name="Medium Shading 2 Accent 4" w:uiPriority="64"/>
+    <w:lsdException w:name="Medium List 1 Accent 4" w:uiPriority="65"/>
+    <w:lsdException w:name="Medium List 2 Accent 4" w:uiPriority="66"/>
+    <w:lsdException w:name="Medium Grid 1 Accent 4" w:uiPriority="67"/>
+    <w:lsdException w:name="Medium Grid 2 Accent 4" w:uiPriority="68"/>
+    <w:lsdException w:name="Medium Grid 3 Accent 4" w:uiPriority="69"/>
+    <w:lsdException w:name="Dark List Accent 4" w:uiPriority="70"/>
+    <w:lsdException w:name="Colorful Shading Accent 4" w:uiPriority="71"/>
+    <w:lsdException w:name="Colorful List Accent 4" w:uiPriority="72"/>
+    <w:lsdException w:name="Colorful Grid Accent 4" w:uiPriority="73"/>
+    <w:lsdException w:name="Light Shading Accent 5" w:uiPriority="60"/>
+    <w:lsdException w:name="Light List Accent 5" w:uiPriority="61"/>
+    <w:lsdException w:name="Light Grid Accent 5" w:uiPriority="62"/>
+    <w:lsdException w:name="Medium Shading 1 Accent 5" w:uiPriority="63"/>
+    <w:lsdException w:name="Medium Shading 2 Accent 5" w:uiPriority="64"/>
+    <w:lsdException w:name="Medium List 1 Accent 5" w:uiPriority="65"/>
+    <w:lsdException w:name="Medium List 2 Accent 5" w:uiPriority="66"/>
+    <w:lsdException w:name="Medium Grid 1 Accent 5" w:uiPriority="67"/>
+    <w:lsdException w:name="Medium Grid 2 Accent 5" w:uiPriority="68"/>
+    <w:lsdException w:name="Medium Grid 3 Accent 5" w:uiPriority="69"/>
+    <w:lsdException w:name="Dark List Accent 5" w:uiPriority="70"/>
+    <w:lsdException w:name="Colorful Shading Accent 5" w:uiPriority="71"/>
+    <w:lsdException w:name="Colorful List Accent 5" w:uiPriority="72"/>
+    <w:lsdException w:name="Colorful Grid Accent 5" w:uiPriority="73"/>
+    <w:lsdException w:name="Light Shading Accent 6" w:uiPriority="60"/>
+    <w:lsdException w:name="Light List Accent 6" w:uiPriority="61"/>
+    <w:lsdException w:name="Light Grid Accent 6" w:uiPriority="62"/>
+    <w:lsdException w:name="Medium Shading 1 Accent 6" w:uiPriority="63"/>
+    <w:lsdException w:name="Medium Shading 2 Accent 6" w:uiPriority="64"/>
+    <w:lsdException w:name="Medium List 1 Accent 6" w:uiPriority="65"/>
+    <w:lsdException w:name="Medium List 2 Accent 6" w:uiPriority="66"/>
+    <w:lsdException w:name="Medium Grid 1 Accent 6" w:uiPriority="67"/>
+    <w:lsdException w:name="Medium Grid 2 Accent 6" w:uiPriority="68"/>
+    <w:lsdException w:name="Medium Grid 3 Accent 6" w:uiPriority="69"/>
+    <w:lsdException w:name="Dark List Accent 6" w:uiPriority="70"/>
+    <w:lsdException w:name="Colorful Shading Accent 6" w:uiPriority="71"/>
+    <w:lsdException w:name="Colorful List Accent 6" w:uiPriority="72"/>
+    <w:lsdException w:name="Colorful Grid Accent 6" w:uiPriority="73"/>
+    <w:lsdException w:name="Subtle Emphasis" w:uiPriority="19" w:qFormat="1"/>
+    <w:lsdException w:name="Intense Emphasis" w:uiPriority="21" w:qFormat="1"/>
+    <w:lsdException w:name="Subtle Reference" w:uiPriority="31" w:qFormat="1"/>
+    <w:lsdException w:name="Intense Reference" w:uiPriority="32" w:qFormat="1"/>
+    <w:lsdException w:name="Book Title" w:uiPriority="33" w:qFormat="1"/>
+    <w:lsdException w:name="Bibliography" w:semiHidden="1" w:uiPriority="37" w:unhideWhenUsed="1"/>
+    <w:lsdException w:name="TOC Heading" w:semiHidden="1" w:uiPriority="39" w:unhideWhenUsed="1" w:qFormat="1"/>
+    <w:lsdException w:name="Plain Table 1" w:uiPriority="41"/>
+    <w:lsdException w:name="Plain Table 2" w:uiPriority="42"/>
+    <w:lsdException w:name="Plain Table 3" w:uiPriority="43"/>
+    <w:lsdException w:name="Plain Table 4" w:uiPriority="44"/>
+    <w:lsdException w:name="Plain Table 5" w:uiPriority="45"/>
+    <w:lsdException w:name="Grid Table Light" w:uiPriority="40"/>
+    <w:lsdException w:name="Grid Table 1 Light" w:uiPriority="46"/>
+    <w:lsdException w:name="Grid Table 2" w:uiPriority="47"/>
+    <w:lsdException w:name="Grid Table 3" w:uiPriority="48"/>
+    <w:lsdException w:name="Grid Table 4" w:uiPriority="49"/>
+    <w:lsdException w:name="Grid Table 5 Dark" w:uiPriority="50"/>
+    <w:lsdException w:name="Grid Table 6 Colorful" w:uiPriority="51"/>
+    <w:lsdException w:name="Grid Table 7 Colorful" w:uiPriority="52"/>
+    <w:lsdException w:name="Grid Table 1 Light Accent 1" w:uiPriority="46"/>
+    <w:lsdException w:name="Grid Table 2 Accent 1" w:uiPriority="47"/>
+    <w:lsdException w:name="Grid Table 3 Accent 1" w:uiPriority="48"/>
+    <w:lsdException w:name="Grid Table 4 Accent 1" w:uiPriority="49"/>
+    <w:lsdException w:name="Grid Table 5 Dark Accent 1" w:uiPriority="50"/>
+    <w:lsdException w:name="Grid Table 6 Colorful Accent 1" w:uiPriority="51"/>
+    <w:lsdException w:name="Grid Table 7 Colorful Accent 1" w:uiPriority="52"/>
+    <w:lsdException w:name="Grid Table 1 Light Accent 2" w:uiPriority="46"/>
+    <w:lsdException w:name="Grid Table 2 Accent 2" w:uiPriority="47"/>
+    <w:lsdException w:name="Grid Table 3 Accent 2" w:uiPriority="48"/>
+    <w:lsdException w:name="Grid Table 4 Accent 2" w:uiPriority="49"/>
+    <w:lsdException w:name="Grid Table 5 Dark Accent 2" w:uiPriority="50"/>
+    <w:lsdException w:name="Grid Table 6 Colorful Accent 2" w:uiPriority="51"/>
+    <w:lsdException w:name="Grid Table 7 Colorful Accent 2" w:uiPriority="52"/>
+    <w:lsdException w:name="Grid Table 1 Light Accent 3" w:uiPriority="46"/>
+    <w:lsdException w:name="Grid Table 2 Accent 3" w:uiPriority="47"/>
+    <w:lsdException w:name="Grid Table 3 Accent 3" w:uiPriority="48"/>
+    <w:lsdException w:name="Grid Table 4 Accent 3" w:uiPriority="49"/>
+    <w:lsdException w:name="Grid Table 5 Dark Accent 3" w:uiPriority="50"/>
+    <w:lsdException w:name="Grid Table 6 Colorful Accent 3" w:uiPriority="51"/>
+    <w:lsdException w:name="Grid Table 7 Colorful Accent 3" w:uiPriority="52"/>
+    <w:lsdException w:name="Grid Table 1 Light Accent 4" w:uiPriority="46"/>
+    <w:lsdException w:name="Grid Table 2 Accent 4" w:uiPriority="47"/>
+    <w:lsdException w:name="Grid Table 3 Accent 4" w:uiPriority="48"/>
+    <w:lsdException w:name="Grid Table 4 Accent 4" w:uiPriority="49"/>
+    <w:lsdException w:name="Grid Table 5 Dark Accent 4" w:uiPriority="50"/>
+    <w:lsdException w:name="Grid Table 6 Colorful Accent 4" w:uiPriority="51"/>
+    <w:lsdException w:name="Grid Table 7 Colorful Accent 4" w:uiPriority="52"/>
+    <w:lsdException w:name="Grid Table 1 Light Accent 5" w:uiPriority="46"/>
+    <w:lsdException w:name="Grid Table 2 Accent 5" w:uiPriority="47"/>
+    <w:lsdException w:name="Grid Table 3 Accent 5" w:uiPriority="48"/>
+    <w:lsdException w:name="Grid Table 4 Accent 5" w:uiPriority="49"/>
+    <w:lsdException w:name="Grid Table 5 Dark Accent 5" w:uiPriority="50"/>
+    <w:lsdException w:name="Grid Table 6 Colorful Accent 5" w:uiPriority="51"/>
+    <w:lsdException w:name="Grid Table 7 Colorful Accent 5" w:uiPriority="52"/>
+    <w:lsdException w:name="Grid Table 1 Light Accent 6" w:uiPriority="46"/>
+    <w:lsdException w:name="Grid Table 2 Accent 6" w:uiPriority="47"/>
+    <w:lsdException w:name="Grid Table 3 Accent 6" w:uiPriority="48"/>
+    <w:lsdException w:name="Grid Table 4 Accent 6" w:uiPriority="49"/>
+    <w:lsdException w:name="Grid Table 5 Dark Accent 6" w:uiPriority="50"/>
+    <w:lsdException w:name="Grid Table 6 Colorful Accent 6" w:uiPriority="51"/>
+    <w:lsdException w:name="Grid Table 7 Colorful Accent 6" w:uiPriority="52"/>
+    <w:lsdException w:name="List Table 1 Light" w:uiPriority="46"/>
+    <w:lsdException w:name="List Table 2" w:uiPriority="47"/>
+    <w:lsdException w:name="List Table 3" w:uiPriority="48"/>
+    <w:lsdException w:name="List Table 4" w:uiPriority="49"/>
+    <w:lsdException w:name="List Table 5 Dark" w:uiPriority="50"/>
+    <w:lsdException w:name="List Table 6 Colorful" w:uiPriority="51"/>
+    <w:lsdException w:name="List Table 7 Colorful" w:uiPriority="52"/>
+    <w:lsdException w:name="List Table 1 Light Accent 1" w:uiPriority="46"/>
+    <w:lsdException w:name="List Table 2 Accent 1" w:uiPriority="47"/>
+    <w:lsdException w:name="List Table 3 Accent 1" w:uiPriority="48"/>
+    <w:lsdException w:name="List Table 4 Accent 1" w:uiPriority="49"/>
+    <w:lsdException w:name="List Table 5 Dark Accent 1" w:uiPriority="50"/>
+    <w:lsdException w:name="List Table 6 Colorful Accent 1" w:uiPriority="51"/>
+    <w:lsdException w:name="List Table 7 Colorful Accent 1" w:uiPriority="52"/>
+    <w:lsdException w:name="List Table 1 Light Accent 2" w:uiPriority="46"/>
+    <w:lsdException w:name="List Table 2 Accent 2" w:uiPriority="47"/>
+    <w:lsdException w:name="List Table 3 Accent 2" w:uiPriority="48"/>
+    <w:lsdException w:name="List Table 4 Accent 2" w:uiPriority="49"/>
+    <w:lsdException w:name="List Table 5 Dark Accent 2" w:uiPriority="50"/>
+    <w:lsdException w:name="List Table 6 Colorful Accent 2" w:uiPriority="51"/>
+    <w:lsdException w:name="List Table 7 Colorful Accent 2" w:uiPriority="52"/>
+    <w:lsdException w:name="List Table 1 Light Accent 3" w:uiPriority="46"/>
+    <w:lsdException w:name="List Table 2 Accent 3" w:uiPriority="47"/>
+    <w:lsdException w:name="List Table 3 Accent 3" w:uiPriority="48"/>
+    <w:lsdException w:name="List Table 4 Accent 3" w:uiPriority="49"/>
+    <w:lsdException w:name="List Table 5 Dark Accent 3" w:uiPriority="50"/>
+    <w:lsdException w:name="List Table 6 Colorful Accent 3" w:uiPriority="51"/>
+    <w:lsdException w:name="List Table 7 Colorful Accent 3" w:uiPriority="52"/>
+    <w:lsdException w:name="List Table 1 Light Accent 4" w:uiPriority="46"/>
+    <w:lsdException w:name="List Table 2 Accent 4" w:uiPriority="47"/>
+    <w:lsdException w:name="List Table 3 Accent 4" w:uiPriority="48"/>
+    <w:lsdException w:name="List Table 4 Accent 4" w:uiPriority="49"/>
+    <w:lsdException w:name="List Table 5 Dark Accent 4" w:uiPriority="50"/>
+    <w:lsdException w:name="List Table 6 Colorful Accent 4" w:uiPriority="51"/>
+    <w:lsdException w:name="List Table 7 Colorful Accent 4" w:uiPriority="52"/>
+    <w:lsdException w:name="List Table 1 Light Accent 5" w:uiPriority="46"/>
+    <w:lsdException w:name="List Table 2 Accent 5" w:uiPriority="47"/>
+    <w:lsdException w:name="List Table 3 Accent 5" w:uiPriority="48"/>
+    <w:lsdException w:name="List Table 4 Accent 5" w:uiPriority="49"/>
+    <w:lsdException w:name="List Table 5 Dark Accent 5" w:uiPriority="50"/>
+    <w:lsdException w:name="List Table 6 Colorful Accent 5" w:uiPriority="51"/>
+    <w:lsdException w:name="List Table 7 Colorful Accent 5" w:uiPriority="52"/>
+    <w:lsdException w:name="List Table 1 Light Accent 6" w:uiPriority="46"/>
+    <w:lsdException w:name="List Table 2 Accent 6" w:uiPriority="47"/>
+    <w:lsdException w:name="List Table 3 Accent 6" w:uiPriority="48"/>
+    <w:lsdException w:name="List Table 4 Accent 6" w:uiPriority="49"/>
+    <w:lsdException w:name="List Table 5 Dark Accent 6" w:uiPriority="50"/>
+    <w:lsdException w:name="List Table 6 Colorful Accent 6" w:uiPriority="51"/>
+    <w:lsdException w:name="List Table 7 Colorful Accent 6" w:uiPriority="52"/>
   </w:latentStyles>
   <w:style w:type="paragraph" w:default="1" w:styleId="Normal">
     <w:name w:val="Normal"/>
@@ -6361,7 +6176,7 @@
   <a:extraClrSchemeLst/>
   <a:extLst>
     <a:ext uri="{05A4C25C-085E-4340-85A3-A5531E510DB2}">
-      <thm15:themeFamily xmlns:thm15="http://schemas.microsoft.com/office/thememl/2012/main" xmlns="" name="Office Theme" id="{62F939B6-93AF-4DB8-9C6B-D6C7DFDC589F}" vid="{4A3C46E8-61CC-4603-A589-7422A47A8E4A}"/>
+      <thm15:themeFamily xmlns:thm15="http://schemas.microsoft.com/office/thememl/2012/main" name="Office Theme" id="{62F939B6-93AF-4DB8-9C6B-D6C7DFDC589F}" vid="{4A3C46E8-61CC-4603-A589-7422A47A8E4A}"/>
     </a:ext>
   </a:extLst>
 </a:theme>
@@ -6372,7 +6187,7 @@
 </file>
 
 <file path=customXml/itemProps1.xml><?xml version="1.0" encoding="utf-8"?>
-<ds:datastoreItem xmlns:ds="http://schemas.openxmlformats.org/officeDocument/2006/customXml" ds:itemID="{92F559F7-3B2B-4312-8005-1F409B4EFE11}">
+<ds:datastoreItem xmlns:ds="http://schemas.openxmlformats.org/officeDocument/2006/customXml" ds:itemID="{31400912-D1AB-40D4-A4ED-7A232536BDF7}">
   <ds:schemaRefs>
     <ds:schemaRef ds:uri="http://schemas.openxmlformats.org/officeDocument/2006/bibliography"/>
   </ds:schemaRefs>

</xml_diff>

<commit_message>
ficha metrica N conformidades
</commit_message>
<xml_diff>
--- a/MA/Resolucion/FMNCONPRO_V1.0_2017.docx
+++ b/MA/Resolucion/FMNCONPRO_V1.0_2017.docx
@@ -12,8 +12,6 @@
           <w:szCs w:val="96"/>
         </w:rPr>
       </w:pPr>
-      <w:bookmarkStart w:id="0" w:name="_GoBack"/>
-      <w:bookmarkEnd w:id="0"/>
     </w:p>
     <w:p>
       <w:pPr>
@@ -3699,7 +3697,7 @@
               </w:rPr>
             </w:pPr>
             <w:r>
-              <w:object w:dxaOrig="10875" w:dyaOrig="4815">
+              <w:object w:dxaOrig="12375" w:dyaOrig="5250">
                 <v:shapetype id="_x0000_t75" coordsize="21600,21600" o:spt="75" o:preferrelative="t" path="m@4@5l@4@11@9@11@9@5xe" filled="f" stroked="f">
                   <v:stroke joinstyle="miter"/>
                   <v:formulas>
@@ -3719,10 +3717,10 @@
                   <v:path o:extrusionok="f" gradientshapeok="t" o:connecttype="rect"/>
                   <o:lock v:ext="edit" aspectratio="t"/>
                 </v:shapetype>
-                <v:shape id="_x0000_i1025" type="#_x0000_t75" style="width:347.25pt;height:153.75pt" o:ole="">
+                <v:shape id="_x0000_i1027" type="#_x0000_t75" style="width:347.25pt;height:147pt" o:ole="">
                   <v:imagedata r:id="rId13" o:title=""/>
                 </v:shape>
-                <o:OLEObject Type="Embed" ProgID="PBrush" ShapeID="_x0000_i1025" DrawAspect="Content" ObjectID="_1559393457" r:id="rId14"/>
+                <o:OLEObject Type="Embed" ProgID="PBrush" ShapeID="_x0000_i1027" DrawAspect="Content" ObjectID="_1560184239" r:id="rId14"/>
               </w:object>
             </w:r>
           </w:p>
@@ -3756,6 +3754,7 @@
               <w:rPr>
                 <w:rFonts w:asciiTheme="minorHAnsi" w:hAnsiTheme="minorHAnsi"/>
               </w:rPr>
+              <w:lastRenderedPageBreak/>
               <w:t xml:space="preserve">Donde: </w:t>
             </w:r>
           </w:p>
@@ -3993,11 +3992,11 @@
               </w:rPr>
             </w:pPr>
             <w:r>
-              <w:object w:dxaOrig="12180" w:dyaOrig="2820">
-                <v:shape id="_x0000_i1026" type="#_x0000_t75" style="width:347.25pt;height:80.25pt" o:ole="">
+              <w:object w:dxaOrig="14115" w:dyaOrig="3480">
+                <v:shape id="_x0000_i1028" type="#_x0000_t75" style="width:347.25pt;height:85.5pt" o:ole="">
                   <v:imagedata r:id="rId15" o:title=""/>
                 </v:shape>
-                <o:OLEObject Type="Embed" ProgID="PBrush" ShapeID="_x0000_i1026" DrawAspect="Content" ObjectID="_1559393458" r:id="rId16"/>
+                <o:OLEObject Type="Embed" ProgID="PBrush" ShapeID="_x0000_i1028" DrawAspect="Content" ObjectID="_1560184240" r:id="rId16"/>
               </w:object>
             </w:r>
           </w:p>
@@ -4245,11 +4244,11 @@
               </w:rPr>
             </w:pPr>
             <w:r>
-              <w:object w:dxaOrig="12225" w:dyaOrig="2805">
-                <v:shape id="_x0000_i1027" type="#_x0000_t75" style="width:347.25pt;height:79.5pt" o:ole="">
+              <w:object w:dxaOrig="14100" w:dyaOrig="3765">
+                <v:shape id="_x0000_i1029" type="#_x0000_t75" style="width:346.5pt;height:92.25pt" o:ole="">
                   <v:imagedata r:id="rId17" o:title=""/>
                 </v:shape>
-                <o:OLEObject Type="Embed" ProgID="PBrush" ShapeID="_x0000_i1027" DrawAspect="Content" ObjectID="_1559393459" r:id="rId18"/>
+                <o:OLEObject Type="Embed" ProgID="PBrush" ShapeID="_x0000_i1029" DrawAspect="Content" ObjectID="_1560184241" r:id="rId18"/>
               </w:object>
             </w:r>
           </w:p>
@@ -4431,6 +4430,8 @@
                 <w:szCs w:val="18"/>
               </w:rPr>
             </w:pPr>
+            <w:bookmarkStart w:id="0" w:name="_GoBack"/>
+            <w:bookmarkEnd w:id="0"/>
           </w:p>
           <w:p>
             <w:pPr>
@@ -4448,6 +4449,37 @@
               <w:spacing w:line="360" w:lineRule="auto"/>
               <w:rPr>
                 <w:rFonts w:asciiTheme="minorHAnsi" w:hAnsiTheme="minorHAnsi" w:cs="Arial"/>
+                <w:b/>
+                <w:color w:val="FF0000"/>
+                <w:sz w:val="22"/>
+                <w:szCs w:val="18"/>
+              </w:rPr>
+            </w:pPr>
+            <w:r>
+              <w:rPr>
+                <w:rFonts w:asciiTheme="minorHAnsi" w:hAnsiTheme="minorHAnsi" w:cs="Arial"/>
+                <w:b/>
+                <w:sz w:val="22"/>
+                <w:szCs w:val="18"/>
+              </w:rPr>
+              <w:t>Gráfico de Cambios</w:t>
+            </w:r>
+            <w:r>
+              <w:rPr>
+                <w:rFonts w:asciiTheme="minorHAnsi" w:hAnsiTheme="minorHAnsi" w:cs="Arial"/>
+                <w:b/>
+                <w:color w:val="FF0000"/>
+                <w:sz w:val="22"/>
+                <w:szCs w:val="18"/>
+              </w:rPr>
+              <w:t>:</w:t>
+            </w:r>
+          </w:p>
+          <w:p>
+            <w:pPr>
+              <w:spacing w:line="360" w:lineRule="auto"/>
+              <w:rPr>
+                <w:rFonts w:asciiTheme="minorHAnsi" w:hAnsiTheme="minorHAnsi" w:cs="Arial"/>
                 <w:color w:val="FF0000"/>
                 <w:sz w:val="18"/>
                 <w:szCs w:val="18"/>
@@ -4457,37 +4489,7 @@
           <w:p>
             <w:pPr>
               <w:spacing w:line="360" w:lineRule="auto"/>
-              <w:rPr>
-                <w:rFonts w:asciiTheme="minorHAnsi" w:hAnsiTheme="minorHAnsi" w:cs="Arial"/>
-                <w:b/>
-                <w:color w:val="FF0000"/>
-                <w:sz w:val="22"/>
-                <w:szCs w:val="18"/>
-              </w:rPr>
-            </w:pPr>
-            <w:r>
-              <w:rPr>
-                <w:rFonts w:asciiTheme="minorHAnsi" w:hAnsiTheme="minorHAnsi" w:cs="Arial"/>
-                <w:b/>
-                <w:sz w:val="22"/>
-                <w:szCs w:val="18"/>
-              </w:rPr>
-              <w:t>Gráfico de Cambios</w:t>
-            </w:r>
-            <w:r>
-              <w:rPr>
-                <w:rFonts w:asciiTheme="minorHAnsi" w:hAnsiTheme="minorHAnsi" w:cs="Arial"/>
-                <w:b/>
-                <w:color w:val="FF0000"/>
-                <w:sz w:val="22"/>
-                <w:szCs w:val="18"/>
-              </w:rPr>
-              <w:t>:</w:t>
-            </w:r>
-          </w:p>
-          <w:p>
-            <w:pPr>
-              <w:spacing w:line="360" w:lineRule="auto"/>
+              <w:jc w:val="center"/>
               <w:rPr>
                 <w:rFonts w:asciiTheme="minorHAnsi" w:hAnsiTheme="minorHAnsi" w:cs="Arial"/>
                 <w:color w:val="FF0000"/>
@@ -4495,11 +4497,40 @@
                 <w:szCs w:val="18"/>
               </w:rPr>
             </w:pPr>
-          </w:p>
-          <w:p>
-            <w:pPr>
-              <w:spacing w:line="360" w:lineRule="auto"/>
-              <w:jc w:val="center"/>
+            <w:r>
+              <w:object w:dxaOrig="8805" w:dyaOrig="4335">
+                <v:shape id="_x0000_i1025" type="#_x0000_t75" style="width:347.25pt;height:171pt" o:ole="">
+                  <v:imagedata r:id="rId19" o:title=""/>
+                </v:shape>
+                <o:OLEObject Type="Embed" ProgID="PBrush" ShapeID="_x0000_i1025" DrawAspect="Content" ObjectID="_1560184242" r:id="rId20"/>
+              </w:object>
+            </w:r>
+          </w:p>
+          <w:p>
+            <w:pPr>
+              <w:spacing w:line="360" w:lineRule="auto"/>
+              <w:rPr>
+                <w:rFonts w:asciiTheme="minorHAnsi" w:hAnsiTheme="minorHAnsi" w:cs="Arial"/>
+                <w:b/>
+                <w:sz w:val="18"/>
+                <w:szCs w:val="18"/>
+              </w:rPr>
+            </w:pPr>
+          </w:p>
+          <w:p>
+            <w:pPr>
+              <w:spacing w:line="360" w:lineRule="auto"/>
+              <w:rPr>
+                <w:rFonts w:asciiTheme="minorHAnsi" w:hAnsiTheme="minorHAnsi" w:cs="Arial"/>
+                <w:b/>
+                <w:sz w:val="18"/>
+                <w:szCs w:val="18"/>
+              </w:rPr>
+            </w:pPr>
+          </w:p>
+          <w:p>
+            <w:pPr>
+              <w:spacing w:line="360" w:lineRule="auto"/>
               <w:rPr>
                 <w:rFonts w:asciiTheme="minorHAnsi" w:hAnsiTheme="minorHAnsi" w:cs="Arial"/>
                 <w:color w:val="FF0000"/>
@@ -4508,81 +4539,40 @@
               </w:rPr>
             </w:pPr>
             <w:r>
-              <w:object w:dxaOrig="8805" w:dyaOrig="4335">
-                <v:shape id="_x0000_i1028" type="#_x0000_t75" style="width:347.25pt;height:171pt" o:ole="">
-                  <v:imagedata r:id="rId19" o:title=""/>
-                </v:shape>
-                <o:OLEObject Type="Embed" ProgID="PBrush" ShapeID="_x0000_i1028" DrawAspect="Content" ObjectID="_1559393460" r:id="rId20"/>
-              </w:object>
-            </w:r>
-          </w:p>
-          <w:p>
-            <w:pPr>
-              <w:spacing w:line="360" w:lineRule="auto"/>
               <w:rPr>
                 <w:rFonts w:asciiTheme="minorHAnsi" w:hAnsiTheme="minorHAnsi" w:cs="Arial"/>
                 <w:b/>
                 <w:sz w:val="18"/>
                 <w:szCs w:val="18"/>
               </w:rPr>
-            </w:pPr>
-          </w:p>
-          <w:p>
-            <w:pPr>
-              <w:spacing w:line="360" w:lineRule="auto"/>
-              <w:rPr>
-                <w:rFonts w:asciiTheme="minorHAnsi" w:hAnsiTheme="minorHAnsi" w:cs="Arial"/>
-                <w:b/>
-                <w:sz w:val="18"/>
-                <w:szCs w:val="18"/>
-              </w:rPr>
-            </w:pPr>
-          </w:p>
-          <w:p>
-            <w:pPr>
-              <w:spacing w:line="360" w:lineRule="auto"/>
+              <w:t>Gráfico de Barras con respecto a los valores de Semáforo</w:t>
+            </w:r>
+            <w:r>
               <w:rPr>
                 <w:rFonts w:asciiTheme="minorHAnsi" w:hAnsiTheme="minorHAnsi" w:cs="Arial"/>
                 <w:color w:val="FF0000"/>
                 <w:sz w:val="18"/>
                 <w:szCs w:val="18"/>
               </w:rPr>
-            </w:pPr>
-            <w:r>
-              <w:rPr>
-                <w:rFonts w:asciiTheme="minorHAnsi" w:hAnsiTheme="minorHAnsi" w:cs="Arial"/>
-                <w:b/>
-                <w:sz w:val="18"/>
-                <w:szCs w:val="18"/>
-              </w:rPr>
-              <w:t>Gráfico de Barras con respecto a los valores de Semáforo</w:t>
-            </w:r>
-            <w:r>
+              <w:t>:</w:t>
+            </w:r>
+          </w:p>
+          <w:p>
+            <w:pPr>
+              <w:spacing w:line="360" w:lineRule="auto"/>
               <w:rPr>
                 <w:rFonts w:asciiTheme="minorHAnsi" w:hAnsiTheme="minorHAnsi" w:cs="Arial"/>
                 <w:color w:val="FF0000"/>
                 <w:sz w:val="18"/>
                 <w:szCs w:val="18"/>
               </w:rPr>
-              <w:t>:</w:t>
-            </w:r>
-          </w:p>
-          <w:p>
-            <w:pPr>
-              <w:spacing w:line="360" w:lineRule="auto"/>
-              <w:rPr>
-                <w:rFonts w:asciiTheme="minorHAnsi" w:hAnsiTheme="minorHAnsi" w:cs="Arial"/>
-                <w:color w:val="FF0000"/>
-                <w:sz w:val="18"/>
-                <w:szCs w:val="18"/>
-              </w:rPr>
             </w:pPr>
             <w:r>
               <w:object w:dxaOrig="11175" w:dyaOrig="6870">
-                <v:shape id="_x0000_i1029" type="#_x0000_t75" style="width:347.25pt;height:213pt" o:ole="">
+                <v:shape id="_x0000_i1026" type="#_x0000_t75" style="width:347.25pt;height:213pt" o:ole="">
                   <v:imagedata r:id="rId21" o:title=""/>
                 </v:shape>
-                <o:OLEObject Type="Embed" ProgID="PBrush" ShapeID="_x0000_i1029" DrawAspect="Content" ObjectID="_1559393461" r:id="rId22"/>
+                <o:OLEObject Type="Embed" ProgID="PBrush" ShapeID="_x0000_i1026" DrawAspect="Content" ObjectID="_1560184243" r:id="rId22"/>
               </w:object>
             </w:r>
           </w:p>
@@ -5043,7 +5033,7 @@
 
 <file path=word/numbering.xml><?xml version="1.0" encoding="utf-8"?>
 <w:numbering xmlns:wpc="http://schemas.microsoft.com/office/word/2010/wordprocessingCanvas" xmlns:mc="http://schemas.openxmlformats.org/markup-compatibility/2006" xmlns:o="urn:schemas-microsoft-com:office:office" xmlns:r="http://schemas.openxmlformats.org/officeDocument/2006/relationships" xmlns:m="http://schemas.openxmlformats.org/officeDocument/2006/math" xmlns:v="urn:schemas-microsoft-com:vml" xmlns:wp14="http://schemas.microsoft.com/office/word/2010/wordprocessingDrawing" xmlns:wp="http://schemas.openxmlformats.org/drawingml/2006/wordprocessingDrawing" xmlns:w10="urn:schemas-microsoft-com:office:word" xmlns:w="http://schemas.openxmlformats.org/wordprocessingml/2006/main" xmlns:w14="http://schemas.microsoft.com/office/word/2010/wordml" xmlns:w15="http://schemas.microsoft.com/office/word/2012/wordml" xmlns:wpg="http://schemas.microsoft.com/office/word/2010/wordprocessingGroup" xmlns:wpi="http://schemas.microsoft.com/office/word/2010/wordprocessingInk" xmlns:wne="http://schemas.microsoft.com/office/word/2006/wordml" xmlns:wps="http://schemas.microsoft.com/office/word/2010/wordprocessingShape" mc:Ignorable="w14 w15 wp14">
-  <w:abstractNum w:abstractNumId="0">
+  <w:abstractNum w:abstractNumId="0" w15:restartNumberingAfterBreak="0">
     <w:nsid w:val="4D2A126C"/>
     <w:multiLevelType w:val="hybridMultilevel"/>
     <w:tmpl w:val="E2BA91EE"/>
@@ -5156,7 +5146,7 @@
       </w:rPr>
     </w:lvl>
   </w:abstractNum>
-  <w:abstractNum w:abstractNumId="1">
+  <w:abstractNum w:abstractNumId="1" w15:restartNumberingAfterBreak="0">
     <w:nsid w:val="6BE90898"/>
     <w:multiLevelType w:val="hybridMultilevel"/>
     <w:tmpl w:val="B4CA3518"/>
@@ -5830,7 +5820,6 @@
       <w:lang w:eastAsia="es-PE"/>
     </w:rPr>
     <w:tblPr>
-      <w:tblInd w:w="0" w:type="dxa"/>
       <w:tblBorders>
         <w:top w:val="single" w:sz="4" w:space="0" w:color="auto"/>
         <w:left w:val="single" w:sz="4" w:space="0" w:color="auto"/>
@@ -5839,12 +5828,6 @@
         <w:insideH w:val="single" w:sz="4" w:space="0" w:color="auto"/>
         <w:insideV w:val="single" w:sz="4" w:space="0" w:color="auto"/>
       </w:tblBorders>
-      <w:tblCellMar>
-        <w:top w:w="0" w:type="dxa"/>
-        <w:left w:w="108" w:type="dxa"/>
-        <w:bottom w:w="0" w:type="dxa"/>
-        <w:right w:w="108" w:type="dxa"/>
-      </w:tblCellMar>
     </w:tblPr>
   </w:style>
   <w:style w:type="character" w:styleId="Hipervnculo">
@@ -6187,7 +6170,7 @@
 </file>
 
 <file path=customXml/itemProps1.xml><?xml version="1.0" encoding="utf-8"?>
-<ds:datastoreItem xmlns:ds="http://schemas.openxmlformats.org/officeDocument/2006/customXml" ds:itemID="{31400912-D1AB-40D4-A4ED-7A232536BDF7}">
+<ds:datastoreItem xmlns:ds="http://schemas.openxmlformats.org/officeDocument/2006/customXml" ds:itemID="{36BAE30E-899D-4DB1-8075-6A7774975BF3}">
   <ds:schemaRefs>
     <ds:schemaRef ds:uri="http://schemas.openxmlformats.org/officeDocument/2006/bibliography"/>
   </ds:schemaRefs>

</xml_diff>